<commit_message>
complete openapi Documentation and finished endpoint tests
</commit_message>
<xml_diff>
--- a/Dokumentation/m295.docx
+++ b/Dokumentation/m295.docx
@@ -823,7 +823,8 @@
     <w:sdt>
       <w:sdtPr>
         <w:rPr>
-          <w:rFonts w:eastAsia="Times New Roman"/>
+          <w:rFonts w:ascii="Arial" w:eastAsia="Times New Roman" w:hAnsi="Arial" w:cs="Arial"/>
+          <w:b w:val="0"/>
           <w:noProof/>
           <w:color w:val="2E74B5" w:themeColor="accent5" w:themeShade="BF"/>
           <w:sz w:val="24"/>
@@ -835,13 +836,6 @@
           <w:docPartUnique/>
         </w:docPartObj>
       </w:sdtPr>
-      <w:sdtEndPr>
-        <w:rPr>
-          <w:rFonts w:ascii="Arial" w:hAnsi="Arial" w:cs="Arial"/>
-          <w:b w:val="0"/>
-          <w:color w:val="2E74B5" w:themeColor="accent5" w:themeShade="BF"/>
-        </w:rPr>
-      </w:sdtEndPr>
       <w:sdtContent>
         <w:p>
           <w:pPr>
@@ -1299,21 +1293,7 @@
                 <w:rStyle w:val="Hyperlink"/>
                 <w:color w:val="2E74B5" w:themeColor="accent5" w:themeShade="BF"/>
               </w:rPr>
-              <w:t>Link zur Schnit</w:t>
-            </w:r>
-            <w:r>
-              <w:rPr>
-                <w:rStyle w:val="Hyperlink"/>
-                <w:color w:val="2E74B5" w:themeColor="accent5" w:themeShade="BF"/>
-              </w:rPr>
-              <w:t>t</w:t>
-            </w:r>
-            <w:r>
-              <w:rPr>
-                <w:rStyle w:val="Hyperlink"/>
-                <w:color w:val="2E74B5" w:themeColor="accent5" w:themeShade="BF"/>
-              </w:rPr>
-              <w:t>stell-Dokumentation</w:t>
+              <w:t>Link zur Schnittstell-Dokumentation</w:t>
             </w:r>
             <w:r>
               <w:rPr>
@@ -1413,80 +1393,639 @@
     </w:p>
     <w:p>
       <w:pPr>
-        <w:spacing w:after="160"/>
-        <w:rPr>
-          <w:color w:val="2E74B5" w:themeColor="accent5" w:themeShade="BF"/>
-          <w:lang w:val="de-CH"/>
-        </w:rPr>
-      </w:pPr>
-      <w:r>
-        <w:rPr>
-          <w:color w:val="2E74B5" w:themeColor="accent5" w:themeShade="BF"/>
-        </w:rPr>
-        <w:t xml:space="preserve">Das Ziel dieses </w:t>
-      </w:r>
-      <w:proofErr w:type="gramStart"/>
-      <w:r>
-        <w:rPr>
-          <w:color w:val="2E74B5" w:themeColor="accent5" w:themeShade="BF"/>
-        </w:rPr>
-        <w:t>ÜK’s</w:t>
-      </w:r>
-      <w:proofErr w:type="gramEnd"/>
-      <w:r>
-        <w:rPr>
-          <w:color w:val="2E74B5" w:themeColor="accent5" w:themeShade="BF"/>
-        </w:rPr>
-        <w:t xml:space="preserve"> ist</w:t>
-      </w:r>
-      <w:r>
-        <w:rPr>
-          <w:color w:val="2E74B5" w:themeColor="accent5" w:themeShade="BF"/>
-        </w:rPr>
-        <w:t>,</w:t>
-      </w:r>
-      <w:r>
-        <w:rPr>
-          <w:color w:val="2E74B5" w:themeColor="accent5" w:themeShade="BF"/>
-        </w:rPr>
-        <w:t xml:space="preserve"> ein funktionierendes </w:t>
-      </w:r>
-      <w:r>
-        <w:rPr>
-          <w:color w:val="2E74B5" w:themeColor="accent5" w:themeShade="BF"/>
-        </w:rPr>
-        <w:t>PHP-Backend</w:t>
-      </w:r>
-      <w:r>
-        <w:rPr>
-          <w:color w:val="2E74B5" w:themeColor="accent5" w:themeShade="BF"/>
-        </w:rPr>
-        <w:t xml:space="preserve"> zu programmieren, welches in dem später folgenden </w:t>
-      </w:r>
-      <w:proofErr w:type="gramStart"/>
-      <w:r>
-        <w:rPr>
-          <w:color w:val="2E74B5" w:themeColor="accent5" w:themeShade="BF"/>
-        </w:rPr>
-        <w:t>ÜK Modul</w:t>
-      </w:r>
-      <w:proofErr w:type="gramEnd"/>
-      <w:r>
-        <w:rPr>
-          <w:color w:val="2E74B5" w:themeColor="accent5" w:themeShade="BF"/>
-        </w:rPr>
-        <w:t xml:space="preserve"> 294 «Frontend einer interaktiven Webapplikation» mittels eines auf React JS basierenden Frontend angesteuert werden kann. </w:t>
-      </w:r>
-      <w:r>
-        <w:rPr>
-          <w:color w:val="2E74B5" w:themeColor="accent5" w:themeShade="BF"/>
-          <w:lang w:val="de-CH"/>
-        </w:rPr>
-        <w:br w:type="page"/>
+        <w:rPr>
+          <w:lang w:val="de-CH"/>
+        </w:rPr>
+      </w:pPr>
+      <w:r>
+        <w:rPr>
+          <w:lang w:val="de-CH"/>
+        </w:rPr>
+        <w:t xml:space="preserve">Im Rahmen des Moduls </w:t>
+      </w:r>
+      <w:r>
+        <w:rPr>
+          <w:b/>
+          <w:bCs/>
+          <w:lang w:val="de-CH"/>
+        </w:rPr>
+        <w:t>295 – Backend für Applikationen realisieren</w:t>
+      </w:r>
+      <w:r>
+        <w:rPr>
+          <w:lang w:val="de-CH"/>
+        </w:rPr>
+        <w:t xml:space="preserve"> besteht die Aufgabe darin, ein vollständig funktionsfähiges </w:t>
+      </w:r>
+      <w:r>
+        <w:rPr>
+          <w:b/>
+          <w:bCs/>
+          <w:lang w:val="de-CH"/>
+        </w:rPr>
+        <w:t>RESTful Backend</w:t>
+      </w:r>
+      <w:r>
+        <w:rPr>
+          <w:lang w:val="de-CH"/>
+        </w:rPr>
+        <w:t xml:space="preserve"> für eine Kursverwaltung zu entwickeln. Das Backend wird in </w:t>
+      </w:r>
+      <w:r>
+        <w:rPr>
+          <w:b/>
+          <w:bCs/>
+          <w:lang w:val="de-CH"/>
+        </w:rPr>
+        <w:t>PHP (Version 8.3 oder neuer)</w:t>
+      </w:r>
+      <w:r>
+        <w:rPr>
+          <w:lang w:val="de-CH"/>
+        </w:rPr>
+        <w:t xml:space="preserve"> implementiert und dient als Grundlage für das nachfolgende Modul 294, in dem ein darauf aufbauendes React-Frontend entwickelt wird.</w:t>
       </w:r>
     </w:p>
     <w:p>
       <w:pPr>
+        <w:rPr>
+          <w:lang w:val="de-CH"/>
+        </w:rPr>
+      </w:pPr>
+      <w:r>
+        <w:rPr>
+          <w:lang w:val="de-CH"/>
+        </w:rPr>
+        <w:t xml:space="preserve">Das Ziel des Projekts ist es, eine API zu erstellen, welche die Verwaltung verschiedener Entitäten einer Kursumgebung ermöglicht. Dazu gehören unter anderem </w:t>
+      </w:r>
+      <w:r>
+        <w:rPr>
+          <w:i/>
+          <w:iCs/>
+          <w:lang w:val="de-CH"/>
+        </w:rPr>
+        <w:t>Lehrbetriebe, Lernende, Dozenten, Kurse</w:t>
+      </w:r>
+      <w:r>
+        <w:rPr>
+          <w:lang w:val="de-CH"/>
+        </w:rPr>
+        <w:t xml:space="preserve"> sowie die entsprechenden </w:t>
+      </w:r>
+      <w:r>
+        <w:rPr>
+          <w:i/>
+          <w:iCs/>
+          <w:lang w:val="de-CH"/>
+        </w:rPr>
+        <w:t>Zuordnungen</w:t>
+      </w:r>
+      <w:r>
+        <w:rPr>
+          <w:lang w:val="de-CH"/>
+        </w:rPr>
+        <w:t xml:space="preserve"> zwischen diesen Datenobjekten. Für alle Ressourcen müssen die vollständigen </w:t>
+      </w:r>
+      <w:r>
+        <w:rPr>
+          <w:b/>
+          <w:bCs/>
+          <w:lang w:val="de-CH"/>
+        </w:rPr>
+        <w:t>CRUD-Operationen</w:t>
+      </w:r>
+      <w:r>
+        <w:rPr>
+          <w:lang w:val="de-CH"/>
+        </w:rPr>
+        <w:t xml:space="preserve"> (Create, Read, Update, Delete) umgesetzt werden.</w:t>
+      </w:r>
+    </w:p>
+    <w:p>
+      <w:pPr>
+        <w:rPr>
+          <w:lang w:val="de-CH"/>
+        </w:rPr>
+      </w:pPr>
+      <w:r>
+        <w:rPr>
+          <w:lang w:val="de-CH"/>
+        </w:rPr>
+        <w:t xml:space="preserve">Die API kommuniziert ausschliesslich über das Datenformat </w:t>
+      </w:r>
+      <w:r>
+        <w:rPr>
+          <w:b/>
+          <w:bCs/>
+          <w:lang w:val="de-CH"/>
+        </w:rPr>
+        <w:t>JSON (</w:t>
+      </w:r>
+      <w:proofErr w:type="spellStart"/>
+      <w:r>
+        <w:rPr>
+          <w:b/>
+          <w:bCs/>
+          <w:lang w:val="de-CH"/>
+        </w:rPr>
+        <w:t>application</w:t>
+      </w:r>
+      <w:proofErr w:type="spellEnd"/>
+      <w:r>
+        <w:rPr>
+          <w:b/>
+          <w:bCs/>
+          <w:lang w:val="de-CH"/>
+        </w:rPr>
+        <w:t>/</w:t>
+      </w:r>
+      <w:proofErr w:type="spellStart"/>
+      <w:r>
+        <w:rPr>
+          <w:b/>
+          <w:bCs/>
+          <w:lang w:val="de-CH"/>
+        </w:rPr>
+        <w:t>json</w:t>
+      </w:r>
+      <w:proofErr w:type="spellEnd"/>
+      <w:r>
+        <w:rPr>
+          <w:b/>
+          <w:bCs/>
+          <w:lang w:val="de-CH"/>
+        </w:rPr>
+        <w:t>)</w:t>
+      </w:r>
+      <w:r>
+        <w:rPr>
+          <w:lang w:val="de-CH"/>
+        </w:rPr>
+        <w:t xml:space="preserve"> und wird durch eine </w:t>
+      </w:r>
+      <w:r>
+        <w:rPr>
+          <w:b/>
+          <w:bCs/>
+          <w:lang w:val="de-CH"/>
+        </w:rPr>
+        <w:t>MySQL- oder MariaDB-Datenbank</w:t>
+      </w:r>
+      <w:r>
+        <w:rPr>
+          <w:lang w:val="de-CH"/>
+        </w:rPr>
+        <w:t xml:space="preserve"> unterstützt, die eine geeignete Tabellenstruktur bereitstellt. Die Kommunikation mit der Datenbank erfolgt konsequent über </w:t>
+      </w:r>
+      <w:proofErr w:type="spellStart"/>
+      <w:r>
+        <w:rPr>
+          <w:b/>
+          <w:bCs/>
+          <w:lang w:val="de-CH"/>
+        </w:rPr>
+        <w:t>prepared</w:t>
+      </w:r>
+      <w:proofErr w:type="spellEnd"/>
+      <w:r>
+        <w:rPr>
+          <w:b/>
+          <w:bCs/>
+          <w:lang w:val="de-CH"/>
+        </w:rPr>
+        <w:t xml:space="preserve"> </w:t>
+      </w:r>
+      <w:proofErr w:type="spellStart"/>
+      <w:r>
+        <w:rPr>
+          <w:b/>
+          <w:bCs/>
+          <w:lang w:val="de-CH"/>
+        </w:rPr>
+        <w:t>statements</w:t>
+      </w:r>
+      <w:proofErr w:type="spellEnd"/>
+      <w:r>
+        <w:rPr>
+          <w:lang w:val="de-CH"/>
+        </w:rPr>
+        <w:t>, um Sicherheitsrisiken wie SQL-</w:t>
+      </w:r>
+      <w:proofErr w:type="spellStart"/>
+      <w:r>
+        <w:rPr>
+          <w:lang w:val="de-CH"/>
+        </w:rPr>
+        <w:t>Injection</w:t>
+      </w:r>
+      <w:proofErr w:type="spellEnd"/>
+      <w:r>
+        <w:rPr>
+          <w:lang w:val="de-CH"/>
+        </w:rPr>
+        <w:t xml:space="preserve"> zu vermeiden. Zusätzlich müssen alle eingehenden POST-Daten validiert werden. Optional kann zudem eine Authentifizierung mittels </w:t>
+      </w:r>
+      <w:r>
+        <w:rPr>
+          <w:b/>
+          <w:bCs/>
+          <w:lang w:val="de-CH"/>
+        </w:rPr>
+        <w:t>JWT (JSON Web Tokens)</w:t>
+      </w:r>
+      <w:r>
+        <w:rPr>
+          <w:lang w:val="de-CH"/>
+        </w:rPr>
+        <w:t xml:space="preserve"> implementiert werden.</w:t>
+      </w:r>
+    </w:p>
+    <w:p>
+      <w:pPr>
+        <w:rPr>
+          <w:lang w:val="de-CH"/>
+        </w:rPr>
+      </w:pPr>
+      <w:r>
+        <w:rPr>
+          <w:lang w:val="de-CH"/>
+        </w:rPr>
+        <w:t>Zu den funktionalen Anforderungen gehören unter anderem die Bereitstellung einzelner Ressourcen-Endpunkte wie:</w:t>
+      </w:r>
+    </w:p>
+    <w:p>
+      <w:pPr>
+        <w:numPr>
+          <w:ilvl w:val="0"/>
+          <w:numId w:val="49"/>
+        </w:numPr>
+        <w:rPr>
+          <w:lang w:val="de-CH"/>
+        </w:rPr>
+      </w:pPr>
+      <w:r>
+        <w:rPr>
+          <w:lang w:val="de-CH"/>
+        </w:rPr>
+        <w:t>/</w:t>
+      </w:r>
+      <w:proofErr w:type="spellStart"/>
+      <w:r>
+        <w:rPr>
+          <w:lang w:val="de-CH"/>
+        </w:rPr>
+        <w:t>lehrbetriebe</w:t>
+      </w:r>
+      <w:proofErr w:type="spellEnd"/>
+      <w:r>
+        <w:rPr>
+          <w:lang w:val="de-CH"/>
+        </w:rPr>
+        <w:t>/[</w:t>
+      </w:r>
+      <w:proofErr w:type="spellStart"/>
+      <w:r>
+        <w:rPr>
+          <w:lang w:val="de-CH"/>
+        </w:rPr>
+        <w:t>id</w:t>
+      </w:r>
+      <w:proofErr w:type="spellEnd"/>
+      <w:r>
+        <w:rPr>
+          <w:lang w:val="de-CH"/>
+        </w:rPr>
+        <w:t>]</w:t>
+      </w:r>
+    </w:p>
+    <w:p>
+      <w:pPr>
+        <w:numPr>
+          <w:ilvl w:val="0"/>
+          <w:numId w:val="49"/>
+        </w:numPr>
+        <w:rPr>
+          <w:lang w:val="de-CH"/>
+        </w:rPr>
+      </w:pPr>
+      <w:r>
+        <w:rPr>
+          <w:lang w:val="de-CH"/>
+        </w:rPr>
+        <w:t>/lernende/[</w:t>
+      </w:r>
+      <w:proofErr w:type="spellStart"/>
+      <w:r>
+        <w:rPr>
+          <w:lang w:val="de-CH"/>
+        </w:rPr>
+        <w:t>id</w:t>
+      </w:r>
+      <w:proofErr w:type="spellEnd"/>
+      <w:r>
+        <w:rPr>
+          <w:lang w:val="de-CH"/>
+        </w:rPr>
+        <w:t>]</w:t>
+      </w:r>
+    </w:p>
+    <w:p>
+      <w:pPr>
+        <w:numPr>
+          <w:ilvl w:val="0"/>
+          <w:numId w:val="49"/>
+        </w:numPr>
+        <w:rPr>
+          <w:lang w:val="de-CH"/>
+        </w:rPr>
+      </w:pPr>
+      <w:r>
+        <w:rPr>
+          <w:lang w:val="de-CH"/>
+        </w:rPr>
+        <w:t>/</w:t>
+      </w:r>
+      <w:proofErr w:type="spellStart"/>
+      <w:r>
+        <w:rPr>
+          <w:lang w:val="de-CH"/>
+        </w:rPr>
+        <w:t>laender</w:t>
+      </w:r>
+      <w:proofErr w:type="spellEnd"/>
+      <w:r>
+        <w:rPr>
+          <w:lang w:val="de-CH"/>
+        </w:rPr>
+        <w:t>/[</w:t>
+      </w:r>
+      <w:proofErr w:type="spellStart"/>
+      <w:r>
+        <w:rPr>
+          <w:lang w:val="de-CH"/>
+        </w:rPr>
+        <w:t>id</w:t>
+      </w:r>
+      <w:proofErr w:type="spellEnd"/>
+      <w:r>
+        <w:rPr>
+          <w:lang w:val="de-CH"/>
+        </w:rPr>
+        <w:t>]</w:t>
+      </w:r>
+    </w:p>
+    <w:p>
+      <w:pPr>
+        <w:numPr>
+          <w:ilvl w:val="0"/>
+          <w:numId w:val="49"/>
+        </w:numPr>
+        <w:rPr>
+          <w:lang w:val="de-CH"/>
+        </w:rPr>
+      </w:pPr>
+      <w:r>
+        <w:rPr>
+          <w:lang w:val="de-CH"/>
+        </w:rPr>
+        <w:t>/</w:t>
+      </w:r>
+      <w:proofErr w:type="spellStart"/>
+      <w:r>
+        <w:rPr>
+          <w:lang w:val="de-CH"/>
+        </w:rPr>
+        <w:t>dozenten</w:t>
+      </w:r>
+      <w:proofErr w:type="spellEnd"/>
+      <w:r>
+        <w:rPr>
+          <w:lang w:val="de-CH"/>
+        </w:rPr>
+        <w:t>/[</w:t>
+      </w:r>
+      <w:proofErr w:type="spellStart"/>
+      <w:r>
+        <w:rPr>
+          <w:lang w:val="de-CH"/>
+        </w:rPr>
+        <w:t>id</w:t>
+      </w:r>
+      <w:proofErr w:type="spellEnd"/>
+      <w:r>
+        <w:rPr>
+          <w:lang w:val="de-CH"/>
+        </w:rPr>
+        <w:t>]</w:t>
+      </w:r>
+    </w:p>
+    <w:p>
+      <w:pPr>
+        <w:numPr>
+          <w:ilvl w:val="0"/>
+          <w:numId w:val="49"/>
+        </w:numPr>
+        <w:rPr>
+          <w:lang w:val="de-CH"/>
+        </w:rPr>
+      </w:pPr>
+      <w:r>
+        <w:rPr>
+          <w:lang w:val="de-CH"/>
+        </w:rPr>
+        <w:t>/</w:t>
+      </w:r>
+      <w:proofErr w:type="spellStart"/>
+      <w:r>
+        <w:rPr>
+          <w:lang w:val="de-CH"/>
+        </w:rPr>
+        <w:t>kurse</w:t>
+      </w:r>
+      <w:proofErr w:type="spellEnd"/>
+      <w:r>
+        <w:rPr>
+          <w:lang w:val="de-CH"/>
+        </w:rPr>
+        <w:t>/[</w:t>
+      </w:r>
+      <w:proofErr w:type="spellStart"/>
+      <w:r>
+        <w:rPr>
+          <w:lang w:val="de-CH"/>
+        </w:rPr>
+        <w:t>id</w:t>
+      </w:r>
+      <w:proofErr w:type="spellEnd"/>
+      <w:r>
+        <w:rPr>
+          <w:lang w:val="de-CH"/>
+        </w:rPr>
+        <w:t>]</w:t>
+      </w:r>
+    </w:p>
+    <w:p>
+      <w:pPr>
+        <w:rPr>
+          <w:lang w:val="de-CH"/>
+        </w:rPr>
+      </w:pPr>
+      <w:r>
+        <w:rPr>
+          <w:lang w:val="de-CH"/>
+        </w:rPr>
+        <w:t>sowie Endpunkte zum Abrufen aller Datensätze einer Ressource, beispielsweise /</w:t>
+      </w:r>
+      <w:proofErr w:type="spellStart"/>
+      <w:r>
+        <w:rPr>
+          <w:lang w:val="de-CH"/>
+        </w:rPr>
+        <w:t>lehrbetriebe</w:t>
+      </w:r>
+      <w:proofErr w:type="spellEnd"/>
+      <w:r>
+        <w:rPr>
+          <w:lang w:val="de-CH"/>
+        </w:rPr>
+        <w:t>/all.</w:t>
+      </w:r>
+    </w:p>
+    <w:p>
+      <w:pPr>
+        <w:rPr>
+          <w:lang w:val="de-CH"/>
+        </w:rPr>
+      </w:pPr>
+      <w:r>
+        <w:rPr>
+          <w:lang w:val="de-CH"/>
+        </w:rPr>
+        <w:t xml:space="preserve">Neben der technischen Umsetzung sind auch mehrere </w:t>
+      </w:r>
+      <w:r>
+        <w:rPr>
+          <w:b/>
+          <w:bCs/>
+          <w:lang w:val="de-CH"/>
+        </w:rPr>
+        <w:t>nicht-funktionale Anforderungen</w:t>
+      </w:r>
+      <w:r>
+        <w:rPr>
+          <w:lang w:val="de-CH"/>
+        </w:rPr>
+        <w:t xml:space="preserve"> Teil der Aufgabe. Dazu zählt die Erstellung einer </w:t>
+      </w:r>
+      <w:proofErr w:type="spellStart"/>
+      <w:r>
+        <w:rPr>
+          <w:b/>
+          <w:bCs/>
+          <w:lang w:val="de-CH"/>
+        </w:rPr>
+        <w:t>OpenAPI</w:t>
+      </w:r>
+      <w:proofErr w:type="spellEnd"/>
+      <w:r>
+        <w:rPr>
+          <w:b/>
+          <w:bCs/>
+          <w:lang w:val="de-CH"/>
+        </w:rPr>
+        <w:t>-konformen Schnittstellenbeschreibung</w:t>
+      </w:r>
+      <w:r>
+        <w:rPr>
+          <w:lang w:val="de-CH"/>
+        </w:rPr>
+        <w:t xml:space="preserve">, die Entwicklung einer API-Dokumentation sowie eine strukturierte Ablage und Versionsverwaltung des Quellcodes mittels </w:t>
+      </w:r>
+      <w:proofErr w:type="spellStart"/>
+      <w:r>
+        <w:rPr>
+          <w:lang w:val="de-CH"/>
+        </w:rPr>
+        <w:t>Git</w:t>
+      </w:r>
+      <w:proofErr w:type="spellEnd"/>
+      <w:r>
+        <w:rPr>
+          <w:lang w:val="de-CH"/>
+        </w:rPr>
+        <w:t xml:space="preserve"> und GitHub. Zudem müssen ein </w:t>
+      </w:r>
+      <w:r>
+        <w:rPr>
+          <w:b/>
+          <w:bCs/>
+          <w:lang w:val="de-CH"/>
+        </w:rPr>
+        <w:t>Testkonzept</w:t>
+      </w:r>
+      <w:r>
+        <w:rPr>
+          <w:lang w:val="de-CH"/>
+        </w:rPr>
+        <w:t xml:space="preserve">, Testfälle und entsprechende </w:t>
+      </w:r>
+      <w:r>
+        <w:rPr>
+          <w:b/>
+          <w:bCs/>
+          <w:lang w:val="de-CH"/>
+        </w:rPr>
+        <w:t>Testberichte</w:t>
+      </w:r>
+      <w:r>
+        <w:rPr>
+          <w:lang w:val="de-CH"/>
+        </w:rPr>
+        <w:t xml:space="preserve"> ausgearbeitet werden. Abschliessend ist eine ca. </w:t>
+      </w:r>
+      <w:r>
+        <w:rPr>
+          <w:b/>
+          <w:bCs/>
+          <w:lang w:val="de-CH"/>
+        </w:rPr>
+        <w:t>10-seitige Dokumentation</w:t>
+      </w:r>
+      <w:r>
+        <w:rPr>
+          <w:lang w:val="de-CH"/>
+        </w:rPr>
+        <w:t xml:space="preserve"> zu erstellen, welche den gesamten Entwicklungsprozess, Entscheidungen und Testergebnisse nachvollziehbar festhält.</w:t>
+      </w:r>
+    </w:p>
+    <w:p>
+      <w:pPr>
+        <w:rPr>
+          <w:lang w:val="de-CH"/>
+        </w:rPr>
+      </w:pPr>
+      <w:r>
+        <w:rPr>
+          <w:lang w:val="de-CH"/>
+        </w:rPr>
+        <w:t>Die Gesamtaufgabe umfasst somit sowohl die Entwicklung eines funktionalen Backend-Systems als auch die professionelle Planung, Dokumentation und Qualitätssicherung des Projekts.</w:t>
+      </w:r>
+    </w:p>
+    <w:p>
+      <w:pPr>
+        <w:rPr>
+          <w:lang w:val="de-CH"/>
+        </w:rPr>
+      </w:pPr>
+      <w:r>
+        <w:rPr>
+          <w:lang w:val="de-CH"/>
+        </w:rPr>
+        <w:br w:type="page"/>
+      </w:r>
+    </w:p>
+    <w:p>
+      <w:pPr>
         <w:pStyle w:val="berschrift1"/>
         <w:rPr>
           <w:color w:val="2E74B5" w:themeColor="accent5" w:themeShade="BF"/>
@@ -1502,19 +2041,1753 @@
       </w:r>
       <w:bookmarkEnd w:id="3"/>
     </w:p>
+    <w:tbl>
+      <w:tblPr>
+        <w:tblW w:w="8789" w:type="dxa"/>
+        <w:tblInd w:w="-5" w:type="dxa"/>
+        <w:tblBorders>
+          <w:top w:val="single" w:sz="4" w:space="0" w:color="auto"/>
+          <w:left w:val="single" w:sz="4" w:space="0" w:color="auto"/>
+          <w:bottom w:val="single" w:sz="4" w:space="0" w:color="auto"/>
+          <w:right w:val="single" w:sz="4" w:space="0" w:color="auto"/>
+          <w:insideH w:val="single" w:sz="4" w:space="0" w:color="auto"/>
+          <w:insideV w:val="single" w:sz="4" w:space="0" w:color="auto"/>
+        </w:tblBorders>
+        <w:tblCellMar>
+          <w:left w:w="70" w:type="dxa"/>
+          <w:right w:w="70" w:type="dxa"/>
+        </w:tblCellMar>
+        <w:tblLook w:val="04A0" w:firstRow="1" w:lastRow="0" w:firstColumn="1" w:lastColumn="0" w:noHBand="0" w:noVBand="1"/>
+      </w:tblPr>
+      <w:tblGrid>
+        <w:gridCol w:w="1940"/>
+        <w:gridCol w:w="1717"/>
+        <w:gridCol w:w="1664"/>
+        <w:gridCol w:w="1545"/>
+        <w:gridCol w:w="1923"/>
+      </w:tblGrid>
+      <w:tr>
+        <w:trPr>
+          <w:trHeight w:val="705"/>
+        </w:trPr>
+        <w:tc>
+          <w:tcPr>
+            <w:tcW w:w="1959" w:type="dxa"/>
+            <w:shd w:val="clear" w:color="auto" w:fill="auto"/>
+            <w:vAlign w:val="center"/>
+            <w:hideMark/>
+          </w:tcPr>
+          <w:p>
+            <w:pPr>
+              <w:spacing w:line="240" w:lineRule="auto"/>
+              <w:jc w:val="center"/>
+              <w:rPr>
+                <w:rFonts w:ascii="Aptos Narrow" w:eastAsia="Times New Roman" w:hAnsi="Aptos Narrow" w:cs="Times New Roman"/>
+                <w:b/>
+                <w:bCs/>
+                <w:color w:val="000000"/>
+                <w:lang w:val="de-CH" w:eastAsia="de-CH"/>
+              </w:rPr>
+            </w:pPr>
+            <w:bookmarkStart w:id="4" w:name="_Toc213317774"/>
+            <w:r>
+              <w:rPr>
+                <w:rFonts w:ascii="Aptos Narrow" w:eastAsia="Times New Roman" w:hAnsi="Aptos Narrow" w:cs="Times New Roman"/>
+                <w:b/>
+                <w:bCs/>
+                <w:color w:val="000000"/>
+                <w:lang w:val="de-CH" w:eastAsia="de-CH"/>
+              </w:rPr>
+              <w:t>Kriterium</w:t>
+            </w:r>
+          </w:p>
+        </w:tc>
+        <w:tc>
+          <w:tcPr>
+            <w:tcW w:w="1727" w:type="dxa"/>
+            <w:shd w:val="clear" w:color="auto" w:fill="auto"/>
+            <w:vAlign w:val="center"/>
+            <w:hideMark/>
+          </w:tcPr>
+          <w:p>
+            <w:pPr>
+              <w:spacing w:line="240" w:lineRule="auto"/>
+              <w:jc w:val="center"/>
+              <w:rPr>
+                <w:rFonts w:ascii="Aptos Narrow" w:eastAsia="Times New Roman" w:hAnsi="Aptos Narrow" w:cs="Times New Roman"/>
+                <w:b/>
+                <w:bCs/>
+                <w:color w:val="000000"/>
+                <w:lang w:val="de-CH" w:eastAsia="de-CH"/>
+              </w:rPr>
+            </w:pPr>
+            <w:r>
+              <w:rPr>
+                <w:rFonts w:ascii="Aptos Narrow" w:eastAsia="Times New Roman" w:hAnsi="Aptos Narrow" w:cs="Times New Roman"/>
+                <w:b/>
+                <w:bCs/>
+                <w:color w:val="000000"/>
+                <w:lang w:val="de-CH" w:eastAsia="de-CH"/>
+              </w:rPr>
+              <w:t>Swagger / SwaggerHub</w:t>
+            </w:r>
+          </w:p>
+        </w:tc>
+        <w:tc>
+          <w:tcPr>
+            <w:tcW w:w="1701" w:type="dxa"/>
+            <w:shd w:val="clear" w:color="auto" w:fill="auto"/>
+            <w:vAlign w:val="center"/>
+            <w:hideMark/>
+          </w:tcPr>
+          <w:p>
+            <w:pPr>
+              <w:spacing w:line="240" w:lineRule="auto"/>
+              <w:jc w:val="center"/>
+              <w:rPr>
+                <w:rFonts w:ascii="Aptos Narrow" w:eastAsia="Times New Roman" w:hAnsi="Aptos Narrow" w:cs="Times New Roman"/>
+                <w:b/>
+                <w:bCs/>
+                <w:color w:val="000000"/>
+                <w:lang w:val="de-CH" w:eastAsia="de-CH"/>
+              </w:rPr>
+            </w:pPr>
+            <w:r>
+              <w:rPr>
+                <w:rFonts w:ascii="Aptos Narrow" w:eastAsia="Times New Roman" w:hAnsi="Aptos Narrow" w:cs="Times New Roman"/>
+                <w:b/>
+                <w:bCs/>
+                <w:color w:val="000000"/>
+                <w:lang w:val="de-CH" w:eastAsia="de-CH"/>
+              </w:rPr>
+              <w:t>Postman</w:t>
+            </w:r>
+          </w:p>
+        </w:tc>
+        <w:tc>
+          <w:tcPr>
+            <w:tcW w:w="1412" w:type="dxa"/>
+            <w:shd w:val="clear" w:color="auto" w:fill="auto"/>
+            <w:vAlign w:val="center"/>
+            <w:hideMark/>
+          </w:tcPr>
+          <w:p>
+            <w:pPr>
+              <w:spacing w:line="240" w:lineRule="auto"/>
+              <w:jc w:val="center"/>
+              <w:rPr>
+                <w:rFonts w:ascii="Aptos Narrow" w:eastAsia="Times New Roman" w:hAnsi="Aptos Narrow" w:cs="Times New Roman"/>
+                <w:b/>
+                <w:bCs/>
+                <w:color w:val="000000"/>
+                <w:lang w:val="de-CH" w:eastAsia="de-CH"/>
+              </w:rPr>
+            </w:pPr>
+            <w:r>
+              <w:rPr>
+                <w:rFonts w:ascii="Aptos Narrow" w:eastAsia="Times New Roman" w:hAnsi="Aptos Narrow" w:cs="Times New Roman"/>
+                <w:b/>
+                <w:bCs/>
+                <w:color w:val="000000"/>
+                <w:lang w:val="de-CH" w:eastAsia="de-CH"/>
+              </w:rPr>
+              <w:t>Redocly</w:t>
+            </w:r>
+          </w:p>
+        </w:tc>
+        <w:tc>
+          <w:tcPr>
+            <w:tcW w:w="1990" w:type="dxa"/>
+            <w:shd w:val="clear" w:color="auto" w:fill="auto"/>
+            <w:vAlign w:val="center"/>
+            <w:hideMark/>
+          </w:tcPr>
+          <w:p>
+            <w:pPr>
+              <w:spacing w:line="240" w:lineRule="auto"/>
+              <w:jc w:val="center"/>
+              <w:rPr>
+                <w:rFonts w:ascii="Aptos Narrow" w:eastAsia="Times New Roman" w:hAnsi="Aptos Narrow" w:cs="Times New Roman"/>
+                <w:b/>
+                <w:bCs/>
+                <w:color w:val="000000"/>
+                <w:lang w:val="de-CH" w:eastAsia="de-CH"/>
+              </w:rPr>
+            </w:pPr>
+            <w:r>
+              <w:rPr>
+                <w:rFonts w:ascii="Aptos Narrow" w:eastAsia="Times New Roman" w:hAnsi="Aptos Narrow" w:cs="Times New Roman"/>
+                <w:b/>
+                <w:bCs/>
+                <w:color w:val="000000"/>
+                <w:lang w:val="de-CH" w:eastAsia="de-CH"/>
+              </w:rPr>
+              <w:t>Stoplight</w:t>
+            </w:r>
+          </w:p>
+        </w:tc>
+      </w:tr>
+      <w:tr>
+        <w:trPr>
+          <w:trHeight w:val="1176"/>
+        </w:trPr>
+        <w:tc>
+          <w:tcPr>
+            <w:tcW w:w="1959" w:type="dxa"/>
+            <w:shd w:val="clear" w:color="auto" w:fill="auto"/>
+            <w:vAlign w:val="center"/>
+            <w:hideMark/>
+          </w:tcPr>
+          <w:p>
+            <w:pPr>
+              <w:spacing w:line="240" w:lineRule="auto"/>
+              <w:rPr>
+                <w:rFonts w:ascii="Aptos Narrow" w:eastAsia="Times New Roman" w:hAnsi="Aptos Narrow" w:cs="Times New Roman"/>
+                <w:b/>
+                <w:bCs/>
+                <w:color w:val="000000"/>
+                <w:lang w:val="de-CH" w:eastAsia="de-CH"/>
+              </w:rPr>
+            </w:pPr>
+            <w:r>
+              <w:rPr>
+                <w:rFonts w:ascii="Aptos Narrow" w:eastAsia="Times New Roman" w:hAnsi="Aptos Narrow" w:cs="Times New Roman"/>
+                <w:b/>
+                <w:bCs/>
+                <w:color w:val="000000"/>
+                <w:lang w:val="de-CH" w:eastAsia="de-CH"/>
+              </w:rPr>
+              <w:t>Einarbeitungszeit</w:t>
+            </w:r>
+          </w:p>
+        </w:tc>
+        <w:tc>
+          <w:tcPr>
+            <w:tcW w:w="1727" w:type="dxa"/>
+            <w:shd w:val="clear" w:color="auto" w:fill="auto"/>
+            <w:vAlign w:val="center"/>
+            <w:hideMark/>
+          </w:tcPr>
+          <w:p>
+            <w:pPr>
+              <w:spacing w:line="240" w:lineRule="auto"/>
+              <w:rPr>
+                <w:rFonts w:ascii="Aptos Narrow" w:eastAsia="Times New Roman" w:hAnsi="Aptos Narrow" w:cs="Times New Roman"/>
+                <w:color w:val="000000"/>
+                <w:lang w:val="de-CH" w:eastAsia="de-CH"/>
+              </w:rPr>
+            </w:pPr>
+            <w:r>
+              <w:rPr>
+                <w:rFonts w:ascii="Aptos Narrow" w:eastAsia="Times New Roman" w:hAnsi="Aptos Narrow" w:cs="Times New Roman"/>
+                <w:color w:val="000000"/>
+                <w:lang w:val="de-CH" w:eastAsia="de-CH"/>
+              </w:rPr>
+              <w:t>Mittel – UI klar, aber viele Funktionen</w:t>
+            </w:r>
+          </w:p>
+        </w:tc>
+        <w:tc>
+          <w:tcPr>
+            <w:tcW w:w="1701" w:type="dxa"/>
+            <w:shd w:val="clear" w:color="auto" w:fill="auto"/>
+            <w:vAlign w:val="center"/>
+            <w:hideMark/>
+          </w:tcPr>
+          <w:p>
+            <w:pPr>
+              <w:spacing w:line="240" w:lineRule="auto"/>
+              <w:rPr>
+                <w:rFonts w:ascii="Aptos Narrow" w:eastAsia="Times New Roman" w:hAnsi="Aptos Narrow" w:cs="Times New Roman"/>
+                <w:color w:val="000000"/>
+                <w:lang w:val="de-CH" w:eastAsia="de-CH"/>
+              </w:rPr>
+            </w:pPr>
+            <w:r>
+              <w:rPr>
+                <w:rFonts w:ascii="Aptos Narrow" w:eastAsia="Times New Roman" w:hAnsi="Aptos Narrow" w:cs="Times New Roman"/>
+                <w:color w:val="000000"/>
+                <w:lang w:val="de-CH" w:eastAsia="de-CH"/>
+              </w:rPr>
+              <w:t>Sehr gering – intuitiv</w:t>
+            </w:r>
+          </w:p>
+        </w:tc>
+        <w:tc>
+          <w:tcPr>
+            <w:tcW w:w="1412" w:type="dxa"/>
+            <w:shd w:val="clear" w:color="auto" w:fill="auto"/>
+            <w:vAlign w:val="center"/>
+            <w:hideMark/>
+          </w:tcPr>
+          <w:p>
+            <w:pPr>
+              <w:spacing w:line="240" w:lineRule="auto"/>
+              <w:rPr>
+                <w:rFonts w:ascii="Aptos Narrow" w:eastAsia="Times New Roman" w:hAnsi="Aptos Narrow" w:cs="Times New Roman"/>
+                <w:color w:val="000000"/>
+                <w:lang w:val="de-CH" w:eastAsia="de-CH"/>
+              </w:rPr>
+            </w:pPr>
+            <w:r>
+              <w:rPr>
+                <w:rFonts w:ascii="Aptos Narrow" w:eastAsia="Times New Roman" w:hAnsi="Aptos Narrow" w:cs="Times New Roman"/>
+                <w:color w:val="000000"/>
+                <w:lang w:val="de-CH" w:eastAsia="de-CH"/>
+              </w:rPr>
+              <w:t>Gering – einfache Konfiguration</w:t>
+            </w:r>
+          </w:p>
+        </w:tc>
+        <w:tc>
+          <w:tcPr>
+            <w:tcW w:w="1990" w:type="dxa"/>
+            <w:shd w:val="clear" w:color="auto" w:fill="auto"/>
+            <w:vAlign w:val="center"/>
+            <w:hideMark/>
+          </w:tcPr>
+          <w:p>
+            <w:pPr>
+              <w:spacing w:line="240" w:lineRule="auto"/>
+              <w:rPr>
+                <w:rFonts w:ascii="Aptos Narrow" w:eastAsia="Times New Roman" w:hAnsi="Aptos Narrow" w:cs="Times New Roman"/>
+                <w:color w:val="000000"/>
+                <w:lang w:val="de-CH" w:eastAsia="de-CH"/>
+              </w:rPr>
+            </w:pPr>
+            <w:r>
+              <w:rPr>
+                <w:rFonts w:ascii="Aptos Narrow" w:eastAsia="Times New Roman" w:hAnsi="Aptos Narrow" w:cs="Times New Roman"/>
+                <w:color w:val="000000"/>
+                <w:lang w:val="de-CH" w:eastAsia="de-CH"/>
+              </w:rPr>
+              <w:t>Mittel – erfordert Verständnis der Plattform</w:t>
+            </w:r>
+          </w:p>
+        </w:tc>
+      </w:tr>
+      <w:tr>
+        <w:trPr>
+          <w:trHeight w:val="941"/>
+        </w:trPr>
+        <w:tc>
+          <w:tcPr>
+            <w:tcW w:w="1959" w:type="dxa"/>
+            <w:shd w:val="clear" w:color="auto" w:fill="auto"/>
+            <w:vAlign w:val="center"/>
+            <w:hideMark/>
+          </w:tcPr>
+          <w:p>
+            <w:pPr>
+              <w:spacing w:line="240" w:lineRule="auto"/>
+              <w:rPr>
+                <w:rFonts w:ascii="Aptos Narrow" w:eastAsia="Times New Roman" w:hAnsi="Aptos Narrow" w:cs="Times New Roman"/>
+                <w:b/>
+                <w:bCs/>
+                <w:color w:val="000000"/>
+                <w:lang w:val="de-CH" w:eastAsia="de-CH"/>
+              </w:rPr>
+            </w:pPr>
+            <w:r>
+              <w:rPr>
+                <w:rFonts w:ascii="Aptos Narrow" w:eastAsia="Times New Roman" w:hAnsi="Aptos Narrow" w:cs="Times New Roman"/>
+                <w:b/>
+                <w:bCs/>
+                <w:color w:val="000000"/>
+                <w:lang w:val="de-CH" w:eastAsia="de-CH"/>
+              </w:rPr>
+              <w:t xml:space="preserve">Unterstützung von </w:t>
+            </w:r>
+            <w:proofErr w:type="spellStart"/>
+            <w:r>
+              <w:rPr>
+                <w:rFonts w:ascii="Aptos Narrow" w:eastAsia="Times New Roman" w:hAnsi="Aptos Narrow" w:cs="Times New Roman"/>
+                <w:b/>
+                <w:bCs/>
+                <w:color w:val="000000"/>
+                <w:lang w:val="de-CH" w:eastAsia="de-CH"/>
+              </w:rPr>
+              <w:t>OpenAPI</w:t>
+            </w:r>
+            <w:proofErr w:type="spellEnd"/>
+          </w:p>
+        </w:tc>
+        <w:tc>
+          <w:tcPr>
+            <w:tcW w:w="1727" w:type="dxa"/>
+            <w:shd w:val="clear" w:color="auto" w:fill="auto"/>
+            <w:vAlign w:val="center"/>
+            <w:hideMark/>
+          </w:tcPr>
+          <w:p>
+            <w:pPr>
+              <w:spacing w:line="240" w:lineRule="auto"/>
+              <w:rPr>
+                <w:rFonts w:ascii="Aptos Narrow" w:eastAsia="Times New Roman" w:hAnsi="Aptos Narrow" w:cs="Times New Roman"/>
+                <w:color w:val="000000"/>
+                <w:lang w:val="de-CH" w:eastAsia="de-CH"/>
+              </w:rPr>
+            </w:pPr>
+            <w:r>
+              <w:rPr>
+                <w:rFonts w:ascii="Aptos Narrow" w:eastAsia="Times New Roman" w:hAnsi="Aptos Narrow" w:cs="Times New Roman"/>
+                <w:color w:val="000000"/>
+                <w:lang w:val="de-CH" w:eastAsia="de-CH"/>
+              </w:rPr>
+              <w:t>Vollständig, sehr sauber</w:t>
+            </w:r>
+          </w:p>
+        </w:tc>
+        <w:tc>
+          <w:tcPr>
+            <w:tcW w:w="1701" w:type="dxa"/>
+            <w:shd w:val="clear" w:color="auto" w:fill="auto"/>
+            <w:vAlign w:val="center"/>
+            <w:hideMark/>
+          </w:tcPr>
+          <w:p>
+            <w:pPr>
+              <w:spacing w:line="240" w:lineRule="auto"/>
+              <w:rPr>
+                <w:rFonts w:ascii="Aptos Narrow" w:eastAsia="Times New Roman" w:hAnsi="Aptos Narrow" w:cs="Times New Roman"/>
+                <w:color w:val="000000"/>
+                <w:lang w:val="de-CH" w:eastAsia="de-CH"/>
+              </w:rPr>
+            </w:pPr>
+            <w:r>
+              <w:rPr>
+                <w:rFonts w:ascii="Aptos Narrow" w:eastAsia="Times New Roman" w:hAnsi="Aptos Narrow" w:cs="Times New Roman"/>
+                <w:color w:val="000000"/>
+                <w:lang w:val="de-CH" w:eastAsia="de-CH"/>
+              </w:rPr>
+              <w:t>Vollständig (inkl. Import/Export)</w:t>
+            </w:r>
+          </w:p>
+        </w:tc>
+        <w:tc>
+          <w:tcPr>
+            <w:tcW w:w="1412" w:type="dxa"/>
+            <w:shd w:val="clear" w:color="auto" w:fill="auto"/>
+            <w:vAlign w:val="center"/>
+            <w:hideMark/>
+          </w:tcPr>
+          <w:p>
+            <w:pPr>
+              <w:spacing w:line="240" w:lineRule="auto"/>
+              <w:rPr>
+                <w:rFonts w:ascii="Aptos Narrow" w:eastAsia="Times New Roman" w:hAnsi="Aptos Narrow" w:cs="Times New Roman"/>
+                <w:color w:val="000000"/>
+                <w:lang w:val="de-CH" w:eastAsia="de-CH"/>
+              </w:rPr>
+            </w:pPr>
+            <w:r>
+              <w:rPr>
+                <w:rFonts w:ascii="Aptos Narrow" w:eastAsia="Times New Roman" w:hAnsi="Aptos Narrow" w:cs="Times New Roman"/>
+                <w:color w:val="000000"/>
+                <w:lang w:val="de-CH" w:eastAsia="de-CH"/>
+              </w:rPr>
+              <w:t>Vollständig, spezialisiert auf OAS</w:t>
+            </w:r>
+          </w:p>
+        </w:tc>
+        <w:tc>
+          <w:tcPr>
+            <w:tcW w:w="1990" w:type="dxa"/>
+            <w:shd w:val="clear" w:color="auto" w:fill="auto"/>
+            <w:vAlign w:val="center"/>
+            <w:hideMark/>
+          </w:tcPr>
+          <w:p>
+            <w:pPr>
+              <w:spacing w:line="240" w:lineRule="auto"/>
+              <w:rPr>
+                <w:rFonts w:ascii="Aptos Narrow" w:eastAsia="Times New Roman" w:hAnsi="Aptos Narrow" w:cs="Times New Roman"/>
+                <w:color w:val="000000"/>
+                <w:lang w:val="de-CH" w:eastAsia="de-CH"/>
+              </w:rPr>
+            </w:pPr>
+            <w:r>
+              <w:rPr>
+                <w:rFonts w:ascii="Aptos Narrow" w:eastAsia="Times New Roman" w:hAnsi="Aptos Narrow" w:cs="Times New Roman"/>
+                <w:color w:val="000000"/>
+                <w:lang w:val="de-CH" w:eastAsia="de-CH"/>
+              </w:rPr>
+              <w:t>Vollständig, sehr strikt</w:t>
+            </w:r>
+          </w:p>
+        </w:tc>
+      </w:tr>
+      <w:tr>
+        <w:trPr>
+          <w:trHeight w:val="1176"/>
+        </w:trPr>
+        <w:tc>
+          <w:tcPr>
+            <w:tcW w:w="1959" w:type="dxa"/>
+            <w:shd w:val="clear" w:color="auto" w:fill="auto"/>
+            <w:vAlign w:val="center"/>
+            <w:hideMark/>
+          </w:tcPr>
+          <w:p>
+            <w:pPr>
+              <w:spacing w:line="240" w:lineRule="auto"/>
+              <w:rPr>
+                <w:rFonts w:ascii="Aptos Narrow" w:eastAsia="Times New Roman" w:hAnsi="Aptos Narrow" w:cs="Times New Roman"/>
+                <w:b/>
+                <w:bCs/>
+                <w:color w:val="000000"/>
+                <w:lang w:val="de-CH" w:eastAsia="de-CH"/>
+              </w:rPr>
+            </w:pPr>
+            <w:r>
+              <w:rPr>
+                <w:rFonts w:ascii="Aptos Narrow" w:eastAsia="Times New Roman" w:hAnsi="Aptos Narrow" w:cs="Times New Roman"/>
+                <w:b/>
+                <w:bCs/>
+                <w:color w:val="000000"/>
+                <w:lang w:val="de-CH" w:eastAsia="de-CH"/>
+              </w:rPr>
+              <w:t>Live-Darstellung / UI</w:t>
+            </w:r>
+          </w:p>
+        </w:tc>
+        <w:tc>
+          <w:tcPr>
+            <w:tcW w:w="1727" w:type="dxa"/>
+            <w:shd w:val="clear" w:color="auto" w:fill="auto"/>
+            <w:vAlign w:val="center"/>
+            <w:hideMark/>
+          </w:tcPr>
+          <w:p>
+            <w:pPr>
+              <w:spacing w:line="240" w:lineRule="auto"/>
+              <w:rPr>
+                <w:rFonts w:ascii="Aptos Narrow" w:eastAsia="Times New Roman" w:hAnsi="Aptos Narrow" w:cs="Times New Roman"/>
+                <w:color w:val="000000"/>
+                <w:lang w:val="de-CH" w:eastAsia="de-CH"/>
+              </w:rPr>
+            </w:pPr>
+            <w:r>
+              <w:rPr>
+                <w:rFonts w:ascii="Aptos Narrow" w:eastAsia="Times New Roman" w:hAnsi="Aptos Narrow" w:cs="Times New Roman"/>
+                <w:color w:val="000000"/>
+                <w:lang w:val="de-CH" w:eastAsia="de-CH"/>
+              </w:rPr>
+              <w:t>Modernes interaktives UI</w:t>
+            </w:r>
+          </w:p>
+        </w:tc>
+        <w:tc>
+          <w:tcPr>
+            <w:tcW w:w="1701" w:type="dxa"/>
+            <w:shd w:val="clear" w:color="auto" w:fill="auto"/>
+            <w:vAlign w:val="center"/>
+            <w:hideMark/>
+          </w:tcPr>
+          <w:p>
+            <w:pPr>
+              <w:spacing w:line="240" w:lineRule="auto"/>
+              <w:rPr>
+                <w:rFonts w:ascii="Aptos Narrow" w:eastAsia="Times New Roman" w:hAnsi="Aptos Narrow" w:cs="Times New Roman"/>
+                <w:color w:val="000000"/>
+                <w:lang w:val="de-CH" w:eastAsia="de-CH"/>
+              </w:rPr>
+            </w:pPr>
+            <w:r>
+              <w:rPr>
+                <w:rFonts w:ascii="Aptos Narrow" w:eastAsia="Times New Roman" w:hAnsi="Aptos Narrow" w:cs="Times New Roman"/>
+                <w:color w:val="000000"/>
+                <w:lang w:val="de-CH" w:eastAsia="de-CH"/>
+              </w:rPr>
+              <w:t>Gute Darstellung, aber weniger clean</w:t>
+            </w:r>
+          </w:p>
+        </w:tc>
+        <w:tc>
+          <w:tcPr>
+            <w:tcW w:w="1412" w:type="dxa"/>
+            <w:shd w:val="clear" w:color="auto" w:fill="auto"/>
+            <w:vAlign w:val="center"/>
+            <w:hideMark/>
+          </w:tcPr>
+          <w:p>
+            <w:pPr>
+              <w:spacing w:line="240" w:lineRule="auto"/>
+              <w:rPr>
+                <w:rFonts w:ascii="Aptos Narrow" w:eastAsia="Times New Roman" w:hAnsi="Aptos Narrow" w:cs="Times New Roman"/>
+                <w:color w:val="000000"/>
+                <w:lang w:val="de-CH" w:eastAsia="de-CH"/>
+              </w:rPr>
+            </w:pPr>
+            <w:r>
+              <w:rPr>
+                <w:rFonts w:ascii="Aptos Narrow" w:eastAsia="Times New Roman" w:hAnsi="Aptos Narrow" w:cs="Times New Roman"/>
+                <w:color w:val="000000"/>
+                <w:lang w:val="de-CH" w:eastAsia="de-CH"/>
+              </w:rPr>
+              <w:t>Sehr modernes und übersichtliches UI</w:t>
+            </w:r>
+          </w:p>
+        </w:tc>
+        <w:tc>
+          <w:tcPr>
+            <w:tcW w:w="1990" w:type="dxa"/>
+            <w:shd w:val="clear" w:color="auto" w:fill="auto"/>
+            <w:vAlign w:val="center"/>
+            <w:hideMark/>
+          </w:tcPr>
+          <w:p>
+            <w:pPr>
+              <w:spacing w:line="240" w:lineRule="auto"/>
+              <w:rPr>
+                <w:rFonts w:ascii="Aptos Narrow" w:eastAsia="Times New Roman" w:hAnsi="Aptos Narrow" w:cs="Times New Roman"/>
+                <w:color w:val="000000"/>
+                <w:lang w:val="de-CH" w:eastAsia="de-CH"/>
+              </w:rPr>
+            </w:pPr>
+            <w:r>
+              <w:rPr>
+                <w:rFonts w:ascii="Aptos Narrow" w:eastAsia="Times New Roman" w:hAnsi="Aptos Narrow" w:cs="Times New Roman"/>
+                <w:color w:val="000000"/>
+                <w:lang w:val="de-CH" w:eastAsia="de-CH"/>
+              </w:rPr>
+              <w:t>Sehr professionelles UI</w:t>
+            </w:r>
+          </w:p>
+        </w:tc>
+      </w:tr>
+      <w:tr>
+        <w:trPr>
+          <w:trHeight w:val="941"/>
+        </w:trPr>
+        <w:tc>
+          <w:tcPr>
+            <w:tcW w:w="1959" w:type="dxa"/>
+            <w:shd w:val="clear" w:color="auto" w:fill="auto"/>
+            <w:vAlign w:val="center"/>
+            <w:hideMark/>
+          </w:tcPr>
+          <w:p>
+            <w:pPr>
+              <w:spacing w:line="240" w:lineRule="auto"/>
+              <w:rPr>
+                <w:rFonts w:ascii="Aptos Narrow" w:eastAsia="Times New Roman" w:hAnsi="Aptos Narrow" w:cs="Times New Roman"/>
+                <w:b/>
+                <w:bCs/>
+                <w:color w:val="000000"/>
+                <w:lang w:val="de-CH" w:eastAsia="de-CH"/>
+              </w:rPr>
+            </w:pPr>
+            <w:r>
+              <w:rPr>
+                <w:rFonts w:ascii="Aptos Narrow" w:eastAsia="Times New Roman" w:hAnsi="Aptos Narrow" w:cs="Times New Roman"/>
+                <w:b/>
+                <w:bCs/>
+                <w:color w:val="000000"/>
+                <w:lang w:val="de-CH" w:eastAsia="de-CH"/>
+              </w:rPr>
+              <w:t>Bearbeitung der OAS-Datei (YAML/JSON)</w:t>
+            </w:r>
+          </w:p>
+        </w:tc>
+        <w:tc>
+          <w:tcPr>
+            <w:tcW w:w="1727" w:type="dxa"/>
+            <w:shd w:val="clear" w:color="auto" w:fill="auto"/>
+            <w:vAlign w:val="center"/>
+            <w:hideMark/>
+          </w:tcPr>
+          <w:p>
+            <w:pPr>
+              <w:spacing w:line="240" w:lineRule="auto"/>
+              <w:rPr>
+                <w:rFonts w:ascii="Aptos Narrow" w:eastAsia="Times New Roman" w:hAnsi="Aptos Narrow" w:cs="Times New Roman"/>
+                <w:color w:val="000000"/>
+                <w:lang w:val="de-CH" w:eastAsia="de-CH"/>
+              </w:rPr>
+            </w:pPr>
+            <w:r>
+              <w:rPr>
+                <w:rFonts w:ascii="Aptos Narrow" w:eastAsia="Times New Roman" w:hAnsi="Aptos Narrow" w:cs="Times New Roman"/>
+                <w:color w:val="000000"/>
+                <w:lang w:val="de-CH" w:eastAsia="de-CH"/>
+              </w:rPr>
+              <w:t>Sehr gut – eigener Editor</w:t>
+            </w:r>
+          </w:p>
+        </w:tc>
+        <w:tc>
+          <w:tcPr>
+            <w:tcW w:w="1701" w:type="dxa"/>
+            <w:shd w:val="clear" w:color="auto" w:fill="auto"/>
+            <w:vAlign w:val="center"/>
+            <w:hideMark/>
+          </w:tcPr>
+          <w:p>
+            <w:pPr>
+              <w:spacing w:line="240" w:lineRule="auto"/>
+              <w:rPr>
+                <w:rFonts w:ascii="Aptos Narrow" w:eastAsia="Times New Roman" w:hAnsi="Aptos Narrow" w:cs="Times New Roman"/>
+                <w:color w:val="000000"/>
+                <w:lang w:val="de-CH" w:eastAsia="de-CH"/>
+              </w:rPr>
+            </w:pPr>
+            <w:r>
+              <w:rPr>
+                <w:rFonts w:ascii="Aptos Narrow" w:eastAsia="Times New Roman" w:hAnsi="Aptos Narrow" w:cs="Times New Roman"/>
+                <w:color w:val="000000"/>
+                <w:lang w:val="de-CH" w:eastAsia="de-CH"/>
+              </w:rPr>
+              <w:t>Gut – Bearbeitung möglich</w:t>
+            </w:r>
+          </w:p>
+        </w:tc>
+        <w:tc>
+          <w:tcPr>
+            <w:tcW w:w="1412" w:type="dxa"/>
+            <w:shd w:val="clear" w:color="auto" w:fill="auto"/>
+            <w:vAlign w:val="center"/>
+            <w:hideMark/>
+          </w:tcPr>
+          <w:p>
+            <w:pPr>
+              <w:spacing w:line="240" w:lineRule="auto"/>
+              <w:rPr>
+                <w:rFonts w:ascii="Aptos Narrow" w:eastAsia="Times New Roman" w:hAnsi="Aptos Narrow" w:cs="Times New Roman"/>
+                <w:color w:val="000000"/>
+                <w:lang w:val="de-CH" w:eastAsia="de-CH"/>
+              </w:rPr>
+            </w:pPr>
+            <w:r>
+              <w:rPr>
+                <w:rFonts w:ascii="Aptos Narrow" w:eastAsia="Times New Roman" w:hAnsi="Aptos Narrow" w:cs="Times New Roman"/>
+                <w:color w:val="000000"/>
+                <w:lang w:val="de-CH" w:eastAsia="de-CH"/>
+              </w:rPr>
+              <w:t>Weniger geeignet – Fokus auf Rendering</w:t>
+            </w:r>
+          </w:p>
+        </w:tc>
+        <w:tc>
+          <w:tcPr>
+            <w:tcW w:w="1990" w:type="dxa"/>
+            <w:shd w:val="clear" w:color="auto" w:fill="auto"/>
+            <w:vAlign w:val="center"/>
+            <w:hideMark/>
+          </w:tcPr>
+          <w:p>
+            <w:pPr>
+              <w:spacing w:line="240" w:lineRule="auto"/>
+              <w:rPr>
+                <w:rFonts w:ascii="Aptos Narrow" w:eastAsia="Times New Roman" w:hAnsi="Aptos Narrow" w:cs="Times New Roman"/>
+                <w:color w:val="000000"/>
+                <w:lang w:val="de-CH" w:eastAsia="de-CH"/>
+              </w:rPr>
+            </w:pPr>
+            <w:r>
+              <w:rPr>
+                <w:rFonts w:ascii="Aptos Narrow" w:eastAsia="Times New Roman" w:hAnsi="Aptos Narrow" w:cs="Times New Roman"/>
+                <w:color w:val="000000"/>
+                <w:lang w:val="de-CH" w:eastAsia="de-CH"/>
+              </w:rPr>
+              <w:t>Sehr gut – visueller als Code</w:t>
+            </w:r>
+          </w:p>
+        </w:tc>
+      </w:tr>
+      <w:tr>
+        <w:trPr>
+          <w:trHeight w:val="705"/>
+        </w:trPr>
+        <w:tc>
+          <w:tcPr>
+            <w:tcW w:w="1959" w:type="dxa"/>
+            <w:shd w:val="clear" w:color="auto" w:fill="auto"/>
+            <w:vAlign w:val="center"/>
+            <w:hideMark/>
+          </w:tcPr>
+          <w:p>
+            <w:pPr>
+              <w:spacing w:line="240" w:lineRule="auto"/>
+              <w:rPr>
+                <w:rFonts w:ascii="Aptos Narrow" w:eastAsia="Times New Roman" w:hAnsi="Aptos Narrow" w:cs="Times New Roman"/>
+                <w:b/>
+                <w:bCs/>
+                <w:color w:val="000000"/>
+                <w:lang w:val="de-CH" w:eastAsia="de-CH"/>
+              </w:rPr>
+            </w:pPr>
+            <w:r>
+              <w:rPr>
+                <w:rFonts w:ascii="Aptos Narrow" w:eastAsia="Times New Roman" w:hAnsi="Aptos Narrow" w:cs="Times New Roman"/>
+                <w:b/>
+                <w:bCs/>
+                <w:color w:val="000000"/>
+                <w:lang w:val="de-CH" w:eastAsia="de-CH"/>
+              </w:rPr>
+              <w:t>Mock-Server</w:t>
+            </w:r>
+          </w:p>
+        </w:tc>
+        <w:tc>
+          <w:tcPr>
+            <w:tcW w:w="1727" w:type="dxa"/>
+            <w:shd w:val="clear" w:color="auto" w:fill="auto"/>
+            <w:vAlign w:val="center"/>
+            <w:hideMark/>
+          </w:tcPr>
+          <w:p>
+            <w:pPr>
+              <w:spacing w:line="240" w:lineRule="auto"/>
+              <w:rPr>
+                <w:rFonts w:ascii="Aptos Narrow" w:eastAsia="Times New Roman" w:hAnsi="Aptos Narrow" w:cs="Times New Roman"/>
+                <w:color w:val="000000"/>
+                <w:lang w:val="de-CH" w:eastAsia="de-CH"/>
+              </w:rPr>
+            </w:pPr>
+            <w:r>
+              <w:rPr>
+                <w:rFonts w:ascii="Aptos Narrow" w:eastAsia="Times New Roman" w:hAnsi="Aptos Narrow" w:cs="Times New Roman"/>
+                <w:color w:val="000000"/>
+                <w:lang w:val="de-CH" w:eastAsia="de-CH"/>
+              </w:rPr>
+              <w:t>Teilweise (SwaggerHub)</w:t>
+            </w:r>
+          </w:p>
+        </w:tc>
+        <w:tc>
+          <w:tcPr>
+            <w:tcW w:w="1701" w:type="dxa"/>
+            <w:shd w:val="clear" w:color="auto" w:fill="auto"/>
+            <w:vAlign w:val="center"/>
+            <w:hideMark/>
+          </w:tcPr>
+          <w:p>
+            <w:pPr>
+              <w:spacing w:line="240" w:lineRule="auto"/>
+              <w:rPr>
+                <w:rFonts w:ascii="Aptos Narrow" w:eastAsia="Times New Roman" w:hAnsi="Aptos Narrow" w:cs="Times New Roman"/>
+                <w:color w:val="000000"/>
+                <w:lang w:val="de-CH" w:eastAsia="de-CH"/>
+              </w:rPr>
+            </w:pPr>
+            <w:r>
+              <w:rPr>
+                <w:rFonts w:ascii="Aptos Narrow" w:eastAsia="Times New Roman" w:hAnsi="Aptos Narrow" w:cs="Times New Roman"/>
+                <w:color w:val="000000"/>
+                <w:lang w:val="de-CH" w:eastAsia="de-CH"/>
+              </w:rPr>
+              <w:t>Ja, sehr gut</w:t>
+            </w:r>
+          </w:p>
+        </w:tc>
+        <w:tc>
+          <w:tcPr>
+            <w:tcW w:w="1412" w:type="dxa"/>
+            <w:shd w:val="clear" w:color="auto" w:fill="auto"/>
+            <w:vAlign w:val="center"/>
+            <w:hideMark/>
+          </w:tcPr>
+          <w:p>
+            <w:pPr>
+              <w:spacing w:line="240" w:lineRule="auto"/>
+              <w:rPr>
+                <w:rFonts w:ascii="Aptos Narrow" w:eastAsia="Times New Roman" w:hAnsi="Aptos Narrow" w:cs="Times New Roman"/>
+                <w:color w:val="000000"/>
+                <w:lang w:val="de-CH" w:eastAsia="de-CH"/>
+              </w:rPr>
+            </w:pPr>
+            <w:r>
+              <w:rPr>
+                <w:rFonts w:ascii="Aptos Narrow" w:eastAsia="Times New Roman" w:hAnsi="Aptos Narrow" w:cs="Times New Roman"/>
+                <w:color w:val="000000"/>
+                <w:lang w:val="de-CH" w:eastAsia="de-CH"/>
+              </w:rPr>
+              <w:t>Nein</w:t>
+            </w:r>
+          </w:p>
+        </w:tc>
+        <w:tc>
+          <w:tcPr>
+            <w:tcW w:w="1990" w:type="dxa"/>
+            <w:shd w:val="clear" w:color="auto" w:fill="auto"/>
+            <w:vAlign w:val="center"/>
+            <w:hideMark/>
+          </w:tcPr>
+          <w:p>
+            <w:pPr>
+              <w:spacing w:line="240" w:lineRule="auto"/>
+              <w:rPr>
+                <w:rFonts w:ascii="Aptos Narrow" w:eastAsia="Times New Roman" w:hAnsi="Aptos Narrow" w:cs="Times New Roman"/>
+                <w:color w:val="000000"/>
+                <w:lang w:val="de-CH" w:eastAsia="de-CH"/>
+              </w:rPr>
+            </w:pPr>
+            <w:r>
+              <w:rPr>
+                <w:rFonts w:ascii="Aptos Narrow" w:eastAsia="Times New Roman" w:hAnsi="Aptos Narrow" w:cs="Times New Roman"/>
+                <w:color w:val="000000"/>
+                <w:lang w:val="de-CH" w:eastAsia="de-CH"/>
+              </w:rPr>
+              <w:t>Ja, integriert</w:t>
+            </w:r>
+          </w:p>
+        </w:tc>
+      </w:tr>
+      <w:tr>
+        <w:trPr>
+          <w:trHeight w:val="705"/>
+        </w:trPr>
+        <w:tc>
+          <w:tcPr>
+            <w:tcW w:w="1959" w:type="dxa"/>
+            <w:shd w:val="clear" w:color="auto" w:fill="auto"/>
+            <w:vAlign w:val="center"/>
+            <w:hideMark/>
+          </w:tcPr>
+          <w:p>
+            <w:pPr>
+              <w:spacing w:line="240" w:lineRule="auto"/>
+              <w:rPr>
+                <w:rFonts w:ascii="Aptos Narrow" w:eastAsia="Times New Roman" w:hAnsi="Aptos Narrow" w:cs="Times New Roman"/>
+                <w:b/>
+                <w:bCs/>
+                <w:color w:val="000000"/>
+                <w:lang w:val="de-CH" w:eastAsia="de-CH"/>
+              </w:rPr>
+            </w:pPr>
+            <w:r>
+              <w:rPr>
+                <w:rFonts w:ascii="Aptos Narrow" w:eastAsia="Times New Roman" w:hAnsi="Aptos Narrow" w:cs="Times New Roman"/>
+                <w:b/>
+                <w:bCs/>
+                <w:color w:val="000000"/>
+                <w:lang w:val="de-CH" w:eastAsia="de-CH"/>
+              </w:rPr>
+              <w:t>Export / Publishing</w:t>
+            </w:r>
+          </w:p>
+        </w:tc>
+        <w:tc>
+          <w:tcPr>
+            <w:tcW w:w="1727" w:type="dxa"/>
+            <w:shd w:val="clear" w:color="auto" w:fill="auto"/>
+            <w:vAlign w:val="center"/>
+            <w:hideMark/>
+          </w:tcPr>
+          <w:p>
+            <w:pPr>
+              <w:spacing w:line="240" w:lineRule="auto"/>
+              <w:rPr>
+                <w:rFonts w:ascii="Aptos Narrow" w:eastAsia="Times New Roman" w:hAnsi="Aptos Narrow" w:cs="Times New Roman"/>
+                <w:color w:val="000000"/>
+                <w:lang w:val="de-CH" w:eastAsia="de-CH"/>
+              </w:rPr>
+            </w:pPr>
+            <w:r>
+              <w:rPr>
+                <w:rFonts w:ascii="Aptos Narrow" w:eastAsia="Times New Roman" w:hAnsi="Aptos Narrow" w:cs="Times New Roman"/>
+                <w:color w:val="000000"/>
+                <w:lang w:val="de-CH" w:eastAsia="de-CH"/>
+              </w:rPr>
+              <w:t>Ja – verschiedene Formate</w:t>
+            </w:r>
+          </w:p>
+        </w:tc>
+        <w:tc>
+          <w:tcPr>
+            <w:tcW w:w="1701" w:type="dxa"/>
+            <w:shd w:val="clear" w:color="auto" w:fill="auto"/>
+            <w:vAlign w:val="center"/>
+            <w:hideMark/>
+          </w:tcPr>
+          <w:p>
+            <w:pPr>
+              <w:spacing w:line="240" w:lineRule="auto"/>
+              <w:rPr>
+                <w:rFonts w:ascii="Aptos Narrow" w:eastAsia="Times New Roman" w:hAnsi="Aptos Narrow" w:cs="Times New Roman"/>
+                <w:color w:val="000000"/>
+                <w:lang w:val="de-CH" w:eastAsia="de-CH"/>
+              </w:rPr>
+            </w:pPr>
+            <w:r>
+              <w:rPr>
+                <w:rFonts w:ascii="Aptos Narrow" w:eastAsia="Times New Roman" w:hAnsi="Aptos Narrow" w:cs="Times New Roman"/>
+                <w:color w:val="000000"/>
+                <w:lang w:val="de-CH" w:eastAsia="de-CH"/>
+              </w:rPr>
+              <w:t>Ja – Link-Sharing + Collections</w:t>
+            </w:r>
+          </w:p>
+        </w:tc>
+        <w:tc>
+          <w:tcPr>
+            <w:tcW w:w="1412" w:type="dxa"/>
+            <w:shd w:val="clear" w:color="auto" w:fill="auto"/>
+            <w:vAlign w:val="center"/>
+            <w:hideMark/>
+          </w:tcPr>
+          <w:p>
+            <w:pPr>
+              <w:spacing w:line="240" w:lineRule="auto"/>
+              <w:rPr>
+                <w:rFonts w:ascii="Aptos Narrow" w:eastAsia="Times New Roman" w:hAnsi="Aptos Narrow" w:cs="Times New Roman"/>
+                <w:color w:val="000000"/>
+                <w:lang w:val="de-CH" w:eastAsia="de-CH"/>
+              </w:rPr>
+            </w:pPr>
+            <w:r>
+              <w:rPr>
+                <w:rFonts w:ascii="Aptos Narrow" w:eastAsia="Times New Roman" w:hAnsi="Aptos Narrow" w:cs="Times New Roman"/>
+                <w:color w:val="000000"/>
+                <w:lang w:val="de-CH" w:eastAsia="de-CH"/>
+              </w:rPr>
+              <w:t>Ja – statisch generierbar</w:t>
+            </w:r>
+          </w:p>
+        </w:tc>
+        <w:tc>
+          <w:tcPr>
+            <w:tcW w:w="1990" w:type="dxa"/>
+            <w:shd w:val="clear" w:color="auto" w:fill="auto"/>
+            <w:vAlign w:val="center"/>
+            <w:hideMark/>
+          </w:tcPr>
+          <w:p>
+            <w:pPr>
+              <w:spacing w:line="240" w:lineRule="auto"/>
+              <w:rPr>
+                <w:rFonts w:ascii="Aptos Narrow" w:eastAsia="Times New Roman" w:hAnsi="Aptos Narrow" w:cs="Times New Roman"/>
+                <w:color w:val="000000"/>
+                <w:lang w:val="de-CH" w:eastAsia="de-CH"/>
+              </w:rPr>
+            </w:pPr>
+            <w:r>
+              <w:rPr>
+                <w:rFonts w:ascii="Aptos Narrow" w:eastAsia="Times New Roman" w:hAnsi="Aptos Narrow" w:cs="Times New Roman"/>
+                <w:color w:val="000000"/>
+                <w:lang w:val="de-CH" w:eastAsia="de-CH"/>
+              </w:rPr>
+              <w:t>Ja – Hosting &amp; Export</w:t>
+            </w:r>
+          </w:p>
+        </w:tc>
+      </w:tr>
+      <w:tr>
+        <w:trPr>
+          <w:trHeight w:val="1176"/>
+        </w:trPr>
+        <w:tc>
+          <w:tcPr>
+            <w:tcW w:w="1959" w:type="dxa"/>
+            <w:shd w:val="clear" w:color="auto" w:fill="auto"/>
+            <w:vAlign w:val="center"/>
+            <w:hideMark/>
+          </w:tcPr>
+          <w:p>
+            <w:pPr>
+              <w:spacing w:line="240" w:lineRule="auto"/>
+              <w:rPr>
+                <w:rFonts w:ascii="Aptos Narrow" w:eastAsia="Times New Roman" w:hAnsi="Aptos Narrow" w:cs="Times New Roman"/>
+                <w:b/>
+                <w:bCs/>
+                <w:color w:val="000000"/>
+                <w:lang w:val="de-CH" w:eastAsia="de-CH"/>
+              </w:rPr>
+            </w:pPr>
+            <w:r>
+              <w:rPr>
+                <w:rFonts w:ascii="Aptos Narrow" w:eastAsia="Times New Roman" w:hAnsi="Aptos Narrow" w:cs="Times New Roman"/>
+                <w:b/>
+                <w:bCs/>
+                <w:color w:val="000000"/>
+                <w:lang w:val="de-CH" w:eastAsia="de-CH"/>
+              </w:rPr>
+              <w:t>Hosting / Veröffentlichung</w:t>
+            </w:r>
+          </w:p>
+        </w:tc>
+        <w:tc>
+          <w:tcPr>
+            <w:tcW w:w="1727" w:type="dxa"/>
+            <w:shd w:val="clear" w:color="auto" w:fill="auto"/>
+            <w:vAlign w:val="center"/>
+            <w:hideMark/>
+          </w:tcPr>
+          <w:p>
+            <w:pPr>
+              <w:spacing w:line="240" w:lineRule="auto"/>
+              <w:rPr>
+                <w:rFonts w:ascii="Aptos Narrow" w:eastAsia="Times New Roman" w:hAnsi="Aptos Narrow" w:cs="Times New Roman"/>
+                <w:color w:val="000000"/>
+                <w:lang w:val="de-CH" w:eastAsia="de-CH"/>
+              </w:rPr>
+            </w:pPr>
+            <w:r>
+              <w:rPr>
+                <w:rFonts w:ascii="Aptos Narrow" w:eastAsia="Times New Roman" w:hAnsi="Aptos Narrow" w:cs="Times New Roman"/>
+                <w:color w:val="000000"/>
+                <w:lang w:val="de-CH" w:eastAsia="de-CH"/>
+              </w:rPr>
+              <w:t>Online sehr einfach</w:t>
+            </w:r>
+          </w:p>
+        </w:tc>
+        <w:tc>
+          <w:tcPr>
+            <w:tcW w:w="1701" w:type="dxa"/>
+            <w:shd w:val="clear" w:color="auto" w:fill="auto"/>
+            <w:vAlign w:val="center"/>
+            <w:hideMark/>
+          </w:tcPr>
+          <w:p>
+            <w:pPr>
+              <w:spacing w:line="240" w:lineRule="auto"/>
+              <w:rPr>
+                <w:rFonts w:ascii="Aptos Narrow" w:eastAsia="Times New Roman" w:hAnsi="Aptos Narrow" w:cs="Times New Roman"/>
+                <w:color w:val="000000"/>
+                <w:lang w:val="de-CH" w:eastAsia="de-CH"/>
+              </w:rPr>
+            </w:pPr>
+            <w:r>
+              <w:rPr>
+                <w:rFonts w:ascii="Aptos Narrow" w:eastAsia="Times New Roman" w:hAnsi="Aptos Narrow" w:cs="Times New Roman"/>
+                <w:color w:val="000000"/>
+                <w:lang w:val="de-CH" w:eastAsia="de-CH"/>
+              </w:rPr>
+              <w:t>Einfach via Postman-Workspaces</w:t>
+            </w:r>
+          </w:p>
+        </w:tc>
+        <w:tc>
+          <w:tcPr>
+            <w:tcW w:w="1412" w:type="dxa"/>
+            <w:shd w:val="clear" w:color="auto" w:fill="auto"/>
+            <w:vAlign w:val="center"/>
+            <w:hideMark/>
+          </w:tcPr>
+          <w:p>
+            <w:pPr>
+              <w:spacing w:line="240" w:lineRule="auto"/>
+              <w:rPr>
+                <w:rFonts w:ascii="Aptos Narrow" w:eastAsia="Times New Roman" w:hAnsi="Aptos Narrow" w:cs="Times New Roman"/>
+                <w:color w:val="000000"/>
+                <w:lang w:val="de-CH" w:eastAsia="de-CH"/>
+              </w:rPr>
+            </w:pPr>
+            <w:r>
+              <w:rPr>
+                <w:rFonts w:ascii="Aptos Narrow" w:eastAsia="Times New Roman" w:hAnsi="Aptos Narrow" w:cs="Times New Roman"/>
+                <w:color w:val="000000"/>
+                <w:lang w:val="de-CH" w:eastAsia="de-CH"/>
+              </w:rPr>
+              <w:t>Kann statisch (HTML) deployed werden</w:t>
+            </w:r>
+          </w:p>
+        </w:tc>
+        <w:tc>
+          <w:tcPr>
+            <w:tcW w:w="1990" w:type="dxa"/>
+            <w:shd w:val="clear" w:color="auto" w:fill="auto"/>
+            <w:vAlign w:val="center"/>
+            <w:hideMark/>
+          </w:tcPr>
+          <w:p>
+            <w:pPr>
+              <w:spacing w:line="240" w:lineRule="auto"/>
+              <w:rPr>
+                <w:rFonts w:ascii="Aptos Narrow" w:eastAsia="Times New Roman" w:hAnsi="Aptos Narrow" w:cs="Times New Roman"/>
+                <w:color w:val="000000"/>
+                <w:lang w:val="de-CH" w:eastAsia="de-CH"/>
+              </w:rPr>
+            </w:pPr>
+            <w:r>
+              <w:rPr>
+                <w:rFonts w:ascii="Aptos Narrow" w:eastAsia="Times New Roman" w:hAnsi="Aptos Narrow" w:cs="Times New Roman"/>
+                <w:color w:val="000000"/>
+                <w:lang w:val="de-CH" w:eastAsia="de-CH"/>
+              </w:rPr>
+              <w:t>Hosting im Stoplight-Portal</w:t>
+            </w:r>
+          </w:p>
+        </w:tc>
+      </w:tr>
+      <w:tr>
+        <w:trPr>
+          <w:trHeight w:val="1176"/>
+        </w:trPr>
+        <w:tc>
+          <w:tcPr>
+            <w:tcW w:w="1959" w:type="dxa"/>
+            <w:shd w:val="clear" w:color="auto" w:fill="auto"/>
+            <w:vAlign w:val="center"/>
+            <w:hideMark/>
+          </w:tcPr>
+          <w:p>
+            <w:pPr>
+              <w:spacing w:line="240" w:lineRule="auto"/>
+              <w:rPr>
+                <w:rFonts w:ascii="Aptos Narrow" w:eastAsia="Times New Roman" w:hAnsi="Aptos Narrow" w:cs="Times New Roman"/>
+                <w:b/>
+                <w:bCs/>
+                <w:color w:val="000000"/>
+                <w:lang w:val="de-CH" w:eastAsia="de-CH"/>
+              </w:rPr>
+            </w:pPr>
+            <w:r>
+              <w:rPr>
+                <w:rFonts w:ascii="Aptos Narrow" w:eastAsia="Times New Roman" w:hAnsi="Aptos Narrow" w:cs="Times New Roman"/>
+                <w:b/>
+                <w:bCs/>
+                <w:color w:val="000000"/>
+                <w:lang w:val="de-CH" w:eastAsia="de-CH"/>
+              </w:rPr>
+              <w:t>Team-Funktionen / Zusammenarbeit</w:t>
+            </w:r>
+          </w:p>
+        </w:tc>
+        <w:tc>
+          <w:tcPr>
+            <w:tcW w:w="1727" w:type="dxa"/>
+            <w:shd w:val="clear" w:color="auto" w:fill="auto"/>
+            <w:vAlign w:val="center"/>
+            <w:hideMark/>
+          </w:tcPr>
+          <w:p>
+            <w:pPr>
+              <w:spacing w:line="240" w:lineRule="auto"/>
+              <w:rPr>
+                <w:rFonts w:ascii="Aptos Narrow" w:eastAsia="Times New Roman" w:hAnsi="Aptos Narrow" w:cs="Times New Roman"/>
+                <w:color w:val="000000"/>
+                <w:lang w:val="de-CH" w:eastAsia="de-CH"/>
+              </w:rPr>
+            </w:pPr>
+            <w:r>
+              <w:rPr>
+                <w:rFonts w:ascii="Aptos Narrow" w:eastAsia="Times New Roman" w:hAnsi="Aptos Narrow" w:cs="Times New Roman"/>
+                <w:color w:val="000000"/>
+                <w:lang w:val="de-CH" w:eastAsia="de-CH"/>
+              </w:rPr>
+              <w:t>Gut (in Pro Version)</w:t>
+            </w:r>
+          </w:p>
+        </w:tc>
+        <w:tc>
+          <w:tcPr>
+            <w:tcW w:w="1701" w:type="dxa"/>
+            <w:shd w:val="clear" w:color="auto" w:fill="auto"/>
+            <w:vAlign w:val="center"/>
+            <w:hideMark/>
+          </w:tcPr>
+          <w:p>
+            <w:pPr>
+              <w:spacing w:line="240" w:lineRule="auto"/>
+              <w:rPr>
+                <w:rFonts w:ascii="Aptos Narrow" w:eastAsia="Times New Roman" w:hAnsi="Aptos Narrow" w:cs="Times New Roman"/>
+                <w:color w:val="000000"/>
+                <w:lang w:val="de-CH" w:eastAsia="de-CH"/>
+              </w:rPr>
+            </w:pPr>
+            <w:r>
+              <w:rPr>
+                <w:rFonts w:ascii="Aptos Narrow" w:eastAsia="Times New Roman" w:hAnsi="Aptos Narrow" w:cs="Times New Roman"/>
+                <w:color w:val="000000"/>
+                <w:lang w:val="de-CH" w:eastAsia="de-CH"/>
+              </w:rPr>
+              <w:t>Sehr gut (inkl. Versionierung)</w:t>
+            </w:r>
+          </w:p>
+        </w:tc>
+        <w:tc>
+          <w:tcPr>
+            <w:tcW w:w="1412" w:type="dxa"/>
+            <w:shd w:val="clear" w:color="auto" w:fill="auto"/>
+            <w:vAlign w:val="center"/>
+            <w:hideMark/>
+          </w:tcPr>
+          <w:p>
+            <w:pPr>
+              <w:spacing w:line="240" w:lineRule="auto"/>
+              <w:rPr>
+                <w:rFonts w:ascii="Aptos Narrow" w:eastAsia="Times New Roman" w:hAnsi="Aptos Narrow" w:cs="Times New Roman"/>
+                <w:color w:val="000000"/>
+                <w:lang w:val="de-CH" w:eastAsia="de-CH"/>
+              </w:rPr>
+            </w:pPr>
+            <w:r>
+              <w:rPr>
+                <w:rFonts w:ascii="Aptos Narrow" w:eastAsia="Times New Roman" w:hAnsi="Aptos Narrow" w:cs="Times New Roman"/>
+                <w:color w:val="000000"/>
+                <w:lang w:val="de-CH" w:eastAsia="de-CH"/>
+              </w:rPr>
+              <w:t>Eingeschränkt</w:t>
+            </w:r>
+          </w:p>
+        </w:tc>
+        <w:tc>
+          <w:tcPr>
+            <w:tcW w:w="1990" w:type="dxa"/>
+            <w:shd w:val="clear" w:color="auto" w:fill="auto"/>
+            <w:vAlign w:val="center"/>
+            <w:hideMark/>
+          </w:tcPr>
+          <w:p>
+            <w:pPr>
+              <w:spacing w:line="240" w:lineRule="auto"/>
+              <w:rPr>
+                <w:rFonts w:ascii="Aptos Narrow" w:eastAsia="Times New Roman" w:hAnsi="Aptos Narrow" w:cs="Times New Roman"/>
+                <w:color w:val="000000"/>
+                <w:lang w:val="de-CH" w:eastAsia="de-CH"/>
+              </w:rPr>
+            </w:pPr>
+            <w:r>
+              <w:rPr>
+                <w:rFonts w:ascii="Aptos Narrow" w:eastAsia="Times New Roman" w:hAnsi="Aptos Narrow" w:cs="Times New Roman"/>
+                <w:color w:val="000000"/>
+                <w:lang w:val="de-CH" w:eastAsia="de-CH"/>
+              </w:rPr>
+              <w:t>Sehr gut</w:t>
+            </w:r>
+          </w:p>
+        </w:tc>
+      </w:tr>
+      <w:tr>
+        <w:trPr>
+          <w:trHeight w:val="1176"/>
+        </w:trPr>
+        <w:tc>
+          <w:tcPr>
+            <w:tcW w:w="1959" w:type="dxa"/>
+            <w:shd w:val="clear" w:color="auto" w:fill="auto"/>
+            <w:vAlign w:val="center"/>
+            <w:hideMark/>
+          </w:tcPr>
+          <w:p>
+            <w:pPr>
+              <w:spacing w:line="240" w:lineRule="auto"/>
+              <w:rPr>
+                <w:rFonts w:ascii="Aptos Narrow" w:eastAsia="Times New Roman" w:hAnsi="Aptos Narrow" w:cs="Times New Roman"/>
+                <w:b/>
+                <w:bCs/>
+                <w:color w:val="000000"/>
+                <w:lang w:val="de-CH" w:eastAsia="de-CH"/>
+              </w:rPr>
+            </w:pPr>
+            <w:r>
+              <w:rPr>
+                <w:rFonts w:ascii="Aptos Narrow" w:eastAsia="Times New Roman" w:hAnsi="Aptos Narrow" w:cs="Times New Roman"/>
+                <w:b/>
+                <w:bCs/>
+                <w:color w:val="000000"/>
+                <w:lang w:val="de-CH" w:eastAsia="de-CH"/>
+              </w:rPr>
+              <w:t>Kosten</w:t>
+            </w:r>
+          </w:p>
+        </w:tc>
+        <w:tc>
+          <w:tcPr>
+            <w:tcW w:w="1727" w:type="dxa"/>
+            <w:shd w:val="clear" w:color="auto" w:fill="auto"/>
+            <w:vAlign w:val="center"/>
+            <w:hideMark/>
+          </w:tcPr>
+          <w:p>
+            <w:pPr>
+              <w:spacing w:line="240" w:lineRule="auto"/>
+              <w:rPr>
+                <w:rFonts w:ascii="Aptos Narrow" w:eastAsia="Times New Roman" w:hAnsi="Aptos Narrow" w:cs="Times New Roman"/>
+                <w:color w:val="000000"/>
+                <w:lang w:val="de-CH" w:eastAsia="de-CH"/>
+              </w:rPr>
+            </w:pPr>
+            <w:r>
+              <w:rPr>
+                <w:rFonts w:ascii="Aptos Narrow" w:eastAsia="Times New Roman" w:hAnsi="Aptos Narrow" w:cs="Times New Roman"/>
+                <w:color w:val="000000"/>
+                <w:lang w:val="de-CH" w:eastAsia="de-CH"/>
+              </w:rPr>
+              <w:t>Gratis + kosten</w:t>
+            </w:r>
+            <w:r>
+              <w:rPr>
+                <w:rFonts w:ascii="Aptos Narrow" w:eastAsia="Times New Roman" w:hAnsi="Aptos Narrow" w:cs="Times New Roman"/>
+                <w:color w:val="000000"/>
+                <w:lang w:val="de-CH" w:eastAsia="de-CH"/>
+              </w:rPr>
+              <w:softHyphen/>
+              <w:t>pflichtige Versionen</w:t>
+            </w:r>
+          </w:p>
+        </w:tc>
+        <w:tc>
+          <w:tcPr>
+            <w:tcW w:w="1701" w:type="dxa"/>
+            <w:shd w:val="clear" w:color="auto" w:fill="auto"/>
+            <w:vAlign w:val="center"/>
+            <w:hideMark/>
+          </w:tcPr>
+          <w:p>
+            <w:pPr>
+              <w:spacing w:line="240" w:lineRule="auto"/>
+              <w:rPr>
+                <w:rFonts w:ascii="Aptos Narrow" w:eastAsia="Times New Roman" w:hAnsi="Aptos Narrow" w:cs="Times New Roman"/>
+                <w:color w:val="000000"/>
+                <w:lang w:val="de-CH" w:eastAsia="de-CH"/>
+              </w:rPr>
+            </w:pPr>
+            <w:r>
+              <w:rPr>
+                <w:rFonts w:ascii="Aptos Narrow" w:eastAsia="Times New Roman" w:hAnsi="Aptos Narrow" w:cs="Times New Roman"/>
+                <w:color w:val="000000"/>
+                <w:lang w:val="de-CH" w:eastAsia="de-CH"/>
+              </w:rPr>
+              <w:t>Gratis + Pro-Modelle</w:t>
+            </w:r>
+          </w:p>
+        </w:tc>
+        <w:tc>
+          <w:tcPr>
+            <w:tcW w:w="1412" w:type="dxa"/>
+            <w:shd w:val="clear" w:color="auto" w:fill="auto"/>
+            <w:vAlign w:val="center"/>
+            <w:hideMark/>
+          </w:tcPr>
+          <w:p>
+            <w:pPr>
+              <w:spacing w:line="240" w:lineRule="auto"/>
+              <w:rPr>
+                <w:rFonts w:ascii="Aptos Narrow" w:eastAsia="Times New Roman" w:hAnsi="Aptos Narrow" w:cs="Times New Roman"/>
+                <w:color w:val="000000"/>
+                <w:lang w:val="de-CH" w:eastAsia="de-CH"/>
+              </w:rPr>
+            </w:pPr>
+            <w:r>
+              <w:rPr>
+                <w:rFonts w:ascii="Aptos Narrow" w:eastAsia="Times New Roman" w:hAnsi="Aptos Narrow" w:cs="Times New Roman"/>
+                <w:color w:val="000000"/>
+                <w:lang w:val="de-CH" w:eastAsia="de-CH"/>
+              </w:rPr>
+              <w:t>Open-Source + kostenpflichtige Pro-Features</w:t>
+            </w:r>
+          </w:p>
+        </w:tc>
+        <w:tc>
+          <w:tcPr>
+            <w:tcW w:w="1990" w:type="dxa"/>
+            <w:shd w:val="clear" w:color="auto" w:fill="auto"/>
+            <w:vAlign w:val="center"/>
+            <w:hideMark/>
+          </w:tcPr>
+          <w:p>
+            <w:pPr>
+              <w:spacing w:line="240" w:lineRule="auto"/>
+              <w:rPr>
+                <w:rFonts w:ascii="Aptos Narrow" w:eastAsia="Times New Roman" w:hAnsi="Aptos Narrow" w:cs="Times New Roman"/>
+                <w:color w:val="000000"/>
+                <w:lang w:val="de-CH" w:eastAsia="de-CH"/>
+              </w:rPr>
+            </w:pPr>
+            <w:r>
+              <w:rPr>
+                <w:rFonts w:ascii="Aptos Narrow" w:eastAsia="Times New Roman" w:hAnsi="Aptos Narrow" w:cs="Times New Roman"/>
+                <w:color w:val="000000"/>
+                <w:lang w:val="de-CH" w:eastAsia="de-CH"/>
+              </w:rPr>
+              <w:t>Kostenpflichtig (teils gratis)</w:t>
+            </w:r>
+          </w:p>
+        </w:tc>
+      </w:tr>
+      <w:tr>
+        <w:trPr>
+          <w:trHeight w:val="941"/>
+        </w:trPr>
+        <w:tc>
+          <w:tcPr>
+            <w:tcW w:w="1959" w:type="dxa"/>
+            <w:shd w:val="clear" w:color="auto" w:fill="auto"/>
+            <w:vAlign w:val="center"/>
+            <w:hideMark/>
+          </w:tcPr>
+          <w:p>
+            <w:pPr>
+              <w:spacing w:line="240" w:lineRule="auto"/>
+              <w:rPr>
+                <w:rFonts w:ascii="Aptos Narrow" w:eastAsia="Times New Roman" w:hAnsi="Aptos Narrow" w:cs="Times New Roman"/>
+                <w:b/>
+                <w:bCs/>
+                <w:color w:val="000000"/>
+                <w:lang w:val="de-CH" w:eastAsia="de-CH"/>
+              </w:rPr>
+            </w:pPr>
+            <w:r>
+              <w:rPr>
+                <w:rFonts w:ascii="Aptos Narrow" w:eastAsia="Times New Roman" w:hAnsi="Aptos Narrow" w:cs="Times New Roman"/>
+                <w:b/>
+                <w:bCs/>
+                <w:color w:val="000000"/>
+                <w:lang w:val="de-CH" w:eastAsia="de-CH"/>
+              </w:rPr>
+              <w:t>Eignung für Schulprojekt</w:t>
+            </w:r>
+          </w:p>
+        </w:tc>
+        <w:tc>
+          <w:tcPr>
+            <w:tcW w:w="1727" w:type="dxa"/>
+            <w:shd w:val="clear" w:color="auto" w:fill="auto"/>
+            <w:vAlign w:val="center"/>
+            <w:hideMark/>
+          </w:tcPr>
+          <w:p>
+            <w:pPr>
+              <w:spacing w:line="240" w:lineRule="auto"/>
+              <w:rPr>
+                <w:rFonts w:ascii="Aptos Narrow" w:eastAsia="Times New Roman" w:hAnsi="Aptos Narrow" w:cs="Times New Roman"/>
+                <w:color w:val="000000"/>
+                <w:lang w:val="de-CH" w:eastAsia="de-CH"/>
+              </w:rPr>
+            </w:pPr>
+            <w:r>
+              <w:rPr>
+                <w:rFonts w:ascii="Aptos Narrow" w:eastAsia="Times New Roman" w:hAnsi="Aptos Narrow" w:cs="Times New Roman"/>
+                <w:color w:val="000000"/>
+                <w:lang w:val="de-CH" w:eastAsia="de-CH"/>
+              </w:rPr>
+              <w:t>Sehr gut</w:t>
+            </w:r>
+          </w:p>
+        </w:tc>
+        <w:tc>
+          <w:tcPr>
+            <w:tcW w:w="1701" w:type="dxa"/>
+            <w:shd w:val="clear" w:color="auto" w:fill="auto"/>
+            <w:vAlign w:val="center"/>
+            <w:hideMark/>
+          </w:tcPr>
+          <w:p>
+            <w:pPr>
+              <w:spacing w:line="240" w:lineRule="auto"/>
+              <w:rPr>
+                <w:rFonts w:ascii="Aptos Narrow" w:eastAsia="Times New Roman" w:hAnsi="Aptos Narrow" w:cs="Times New Roman"/>
+                <w:color w:val="000000"/>
+                <w:lang w:val="de-CH" w:eastAsia="de-CH"/>
+              </w:rPr>
+            </w:pPr>
+            <w:r>
+              <w:rPr>
+                <w:rFonts w:ascii="Aptos Narrow" w:eastAsia="Times New Roman" w:hAnsi="Aptos Narrow" w:cs="Times New Roman"/>
+                <w:color w:val="000000"/>
+                <w:lang w:val="de-CH" w:eastAsia="de-CH"/>
+              </w:rPr>
+              <w:t>Sehr gut</w:t>
+            </w:r>
+          </w:p>
+        </w:tc>
+        <w:tc>
+          <w:tcPr>
+            <w:tcW w:w="1412" w:type="dxa"/>
+            <w:shd w:val="clear" w:color="auto" w:fill="auto"/>
+            <w:vAlign w:val="center"/>
+            <w:hideMark/>
+          </w:tcPr>
+          <w:p>
+            <w:pPr>
+              <w:spacing w:line="240" w:lineRule="auto"/>
+              <w:rPr>
+                <w:rFonts w:ascii="Aptos Narrow" w:eastAsia="Times New Roman" w:hAnsi="Aptos Narrow" w:cs="Times New Roman"/>
+                <w:color w:val="000000"/>
+                <w:lang w:val="de-CH" w:eastAsia="de-CH"/>
+              </w:rPr>
+            </w:pPr>
+            <w:r>
+              <w:rPr>
+                <w:rFonts w:ascii="Aptos Narrow" w:eastAsia="Times New Roman" w:hAnsi="Aptos Narrow" w:cs="Times New Roman"/>
+                <w:color w:val="000000"/>
+                <w:lang w:val="de-CH" w:eastAsia="de-CH"/>
+              </w:rPr>
+              <w:t>Sehr gut (beste Darstellung)</w:t>
+            </w:r>
+          </w:p>
+        </w:tc>
+        <w:tc>
+          <w:tcPr>
+            <w:tcW w:w="1990" w:type="dxa"/>
+            <w:shd w:val="clear" w:color="auto" w:fill="auto"/>
+            <w:vAlign w:val="center"/>
+            <w:hideMark/>
+          </w:tcPr>
+          <w:p>
+            <w:pPr>
+              <w:spacing w:line="240" w:lineRule="auto"/>
+              <w:rPr>
+                <w:rFonts w:ascii="Aptos Narrow" w:eastAsia="Times New Roman" w:hAnsi="Aptos Narrow" w:cs="Times New Roman"/>
+                <w:color w:val="000000"/>
+                <w:lang w:val="de-CH" w:eastAsia="de-CH"/>
+              </w:rPr>
+            </w:pPr>
+            <w:r>
+              <w:rPr>
+                <w:rFonts w:ascii="Aptos Narrow" w:eastAsia="Times New Roman" w:hAnsi="Aptos Narrow" w:cs="Times New Roman"/>
+                <w:color w:val="000000"/>
+                <w:lang w:val="de-CH" w:eastAsia="de-CH"/>
+              </w:rPr>
+              <w:t>Gut</w:t>
+            </w:r>
+          </w:p>
+        </w:tc>
+      </w:tr>
+      <w:tr>
+        <w:trPr>
+          <w:trHeight w:val="470"/>
+        </w:trPr>
+        <w:tc>
+          <w:tcPr>
+            <w:tcW w:w="1959" w:type="dxa"/>
+            <w:shd w:val="clear" w:color="auto" w:fill="auto"/>
+            <w:vAlign w:val="center"/>
+            <w:hideMark/>
+          </w:tcPr>
+          <w:p>
+            <w:pPr>
+              <w:spacing w:line="240" w:lineRule="auto"/>
+              <w:rPr>
+                <w:rFonts w:ascii="Aptos Narrow" w:eastAsia="Times New Roman" w:hAnsi="Aptos Narrow" w:cs="Times New Roman"/>
+                <w:b/>
+                <w:bCs/>
+                <w:color w:val="000000"/>
+                <w:lang w:val="de-CH" w:eastAsia="de-CH"/>
+              </w:rPr>
+            </w:pPr>
+            <w:r>
+              <w:rPr>
+                <w:rFonts w:ascii="Aptos Narrow" w:eastAsia="Times New Roman" w:hAnsi="Aptos Narrow" w:cs="Times New Roman"/>
+                <w:b/>
+                <w:bCs/>
+                <w:color w:val="000000"/>
+                <w:lang w:val="de-CH" w:eastAsia="de-CH"/>
+              </w:rPr>
+              <w:t>Gesamtbewertung (subjektiv)</w:t>
+            </w:r>
+          </w:p>
+        </w:tc>
+        <w:tc>
+          <w:tcPr>
+            <w:tcW w:w="1727" w:type="dxa"/>
+            <w:shd w:val="clear" w:color="auto" w:fill="auto"/>
+            <w:vAlign w:val="center"/>
+            <w:hideMark/>
+          </w:tcPr>
+          <w:p>
+            <w:pPr>
+              <w:spacing w:line="240" w:lineRule="auto"/>
+              <w:rPr>
+                <w:rFonts w:ascii="Aptos Narrow" w:eastAsia="Times New Roman" w:hAnsi="Aptos Narrow" w:cs="Times New Roman"/>
+                <w:color w:val="000000"/>
+                <w:lang w:val="de-CH" w:eastAsia="de-CH"/>
+              </w:rPr>
+            </w:pPr>
+            <w:r>
+              <w:rPr>
+                <w:rFonts w:ascii="Segoe UI Emoji" w:eastAsia="Times New Roman" w:hAnsi="Segoe UI Emoji" w:cs="Segoe UI Emoji"/>
+                <w:color w:val="000000"/>
+                <w:lang w:val="de-CH" w:eastAsia="de-CH"/>
+              </w:rPr>
+              <w:t>⭐⭐⭐⭐⭐</w:t>
+            </w:r>
+          </w:p>
+        </w:tc>
+        <w:tc>
+          <w:tcPr>
+            <w:tcW w:w="1701" w:type="dxa"/>
+            <w:shd w:val="clear" w:color="auto" w:fill="auto"/>
+            <w:vAlign w:val="center"/>
+            <w:hideMark/>
+          </w:tcPr>
+          <w:p>
+            <w:pPr>
+              <w:spacing w:line="240" w:lineRule="auto"/>
+              <w:rPr>
+                <w:rFonts w:ascii="Aptos Narrow" w:eastAsia="Times New Roman" w:hAnsi="Aptos Narrow" w:cs="Times New Roman"/>
+                <w:color w:val="000000"/>
+                <w:lang w:val="de-CH" w:eastAsia="de-CH"/>
+              </w:rPr>
+            </w:pPr>
+            <w:r>
+              <w:rPr>
+                <w:rFonts w:ascii="Segoe UI Emoji" w:eastAsia="Times New Roman" w:hAnsi="Segoe UI Emoji" w:cs="Segoe UI Emoji"/>
+                <w:color w:val="000000"/>
+                <w:lang w:val="de-CH" w:eastAsia="de-CH"/>
+              </w:rPr>
+              <w:t>⭐⭐⭐⭐</w:t>
+            </w:r>
+          </w:p>
+        </w:tc>
+        <w:tc>
+          <w:tcPr>
+            <w:tcW w:w="1412" w:type="dxa"/>
+            <w:shd w:val="clear" w:color="auto" w:fill="auto"/>
+            <w:vAlign w:val="center"/>
+            <w:hideMark/>
+          </w:tcPr>
+          <w:p>
+            <w:pPr>
+              <w:spacing w:line="240" w:lineRule="auto"/>
+              <w:rPr>
+                <w:rFonts w:ascii="Aptos Narrow" w:eastAsia="Times New Roman" w:hAnsi="Aptos Narrow" w:cs="Times New Roman"/>
+                <w:color w:val="000000"/>
+                <w:lang w:val="de-CH" w:eastAsia="de-CH"/>
+              </w:rPr>
+            </w:pPr>
+            <w:r>
+              <w:rPr>
+                <w:rFonts w:ascii="Segoe UI Emoji" w:eastAsia="Times New Roman" w:hAnsi="Segoe UI Emoji" w:cs="Segoe UI Emoji"/>
+                <w:color w:val="000000"/>
+                <w:lang w:val="de-CH" w:eastAsia="de-CH"/>
+              </w:rPr>
+              <w:t>⭐⭐⭐⭐</w:t>
+            </w:r>
+          </w:p>
+        </w:tc>
+        <w:tc>
+          <w:tcPr>
+            <w:tcW w:w="1990" w:type="dxa"/>
+            <w:shd w:val="clear" w:color="auto" w:fill="auto"/>
+            <w:vAlign w:val="center"/>
+            <w:hideMark/>
+          </w:tcPr>
+          <w:p>
+            <w:pPr>
+              <w:spacing w:line="240" w:lineRule="auto"/>
+              <w:rPr>
+                <w:rFonts w:ascii="Aptos Narrow" w:eastAsia="Times New Roman" w:hAnsi="Aptos Narrow" w:cs="Times New Roman"/>
+                <w:color w:val="000000"/>
+                <w:lang w:val="de-CH" w:eastAsia="de-CH"/>
+              </w:rPr>
+            </w:pPr>
+            <w:r>
+              <w:rPr>
+                <w:rFonts w:ascii="Segoe UI Emoji" w:eastAsia="Times New Roman" w:hAnsi="Segoe UI Emoji" w:cs="Segoe UI Emoji"/>
+                <w:color w:val="000000"/>
+                <w:lang w:val="de-CH" w:eastAsia="de-CH"/>
+              </w:rPr>
+              <w:t>⭐⭐⭐⭐</w:t>
+            </w:r>
+          </w:p>
+        </w:tc>
+      </w:tr>
+    </w:tbl>
     <w:p>
       <w:pPr>
-        <w:spacing w:after="160"/>
-        <w:rPr>
-          <w:color w:val="2E74B5" w:themeColor="accent5" w:themeShade="BF"/>
-          <w:lang w:val="de-CH"/>
-        </w:rPr>
-      </w:pPr>
-      <w:r>
-        <w:rPr>
-          <w:color w:val="2E74B5" w:themeColor="accent5" w:themeShade="BF"/>
-          <w:lang w:val="de-CH"/>
-        </w:rPr>
+        <w:rPr>
+          <w:rFonts w:eastAsiaTheme="majorEastAsia" w:cstheme="majorBidi"/>
+          <w:sz w:val="32"/>
+          <w:szCs w:val="32"/>
+          <w:lang w:val="de-CH"/>
+        </w:rPr>
+      </w:pPr>
+      <w:r>
         <w:br w:type="page"/>
       </w:r>
     </w:p>
@@ -1525,7 +3798,6 @@
           <w:color w:val="2E74B5" w:themeColor="accent5" w:themeShade="BF"/>
         </w:rPr>
       </w:pPr>
-      <w:bookmarkStart w:id="4" w:name="_Toc213317774"/>
       <w:r>
         <w:rPr>
           <w:color w:val="2E74B5" w:themeColor="accent5" w:themeShade="BF"/>
@@ -1534,6 +3806,666 @@
         <w:t>Beschreibung Vorgehen für Commits ins Repository</w:t>
       </w:r>
       <w:bookmarkEnd w:id="4"/>
+    </w:p>
+    <w:p>
+      <w:pPr>
+        <w:rPr>
+          <w:lang w:val="de-CH"/>
+        </w:rPr>
+      </w:pPr>
+      <w:r>
+        <w:rPr>
+          <w:lang w:val="de-CH"/>
+        </w:rPr>
+        <w:t xml:space="preserve">Für die Versionsverwaltung des Projekts wird </w:t>
+      </w:r>
+      <w:proofErr w:type="spellStart"/>
+      <w:r>
+        <w:rPr>
+          <w:lang w:val="de-CH"/>
+        </w:rPr>
+        <w:t>Git</w:t>
+      </w:r>
+      <w:proofErr w:type="spellEnd"/>
+      <w:r>
+        <w:rPr>
+          <w:lang w:val="de-CH"/>
+        </w:rPr>
+        <w:t xml:space="preserve"> in Kombination mit einem Remote-Repository verwendet. Das Vorgehen für Commits ist wie folgt definiert:</w:t>
+      </w:r>
+    </w:p>
+    <w:p>
+      <w:pPr>
+        <w:numPr>
+          <w:ilvl w:val="0"/>
+          <w:numId w:val="48"/>
+        </w:numPr>
+        <w:rPr>
+          <w:lang w:val="de-CH"/>
+        </w:rPr>
+      </w:pPr>
+      <w:r>
+        <w:rPr>
+          <w:b/>
+          <w:bCs/>
+          <w:lang w:val="de-CH"/>
+        </w:rPr>
+        <w:t>Allgemeine Commit-Strategie</w:t>
+      </w:r>
+    </w:p>
+    <w:p>
+      <w:pPr>
+        <w:numPr>
+          <w:ilvl w:val="1"/>
+          <w:numId w:val="48"/>
+        </w:numPr>
+        <w:tabs>
+          <w:tab w:val="num" w:pos="1440"/>
+        </w:tabs>
+        <w:rPr>
+          <w:lang w:val="de-CH"/>
+        </w:rPr>
+      </w:pPr>
+      <w:r>
+        <w:rPr>
+          <w:lang w:val="de-CH"/>
+        </w:rPr>
+        <w:t xml:space="preserve">Es wird </w:t>
+      </w:r>
+      <w:r>
+        <w:rPr>
+          <w:b/>
+          <w:bCs/>
+          <w:lang w:val="de-CH"/>
+        </w:rPr>
+        <w:t>mindestens ein Commit pro Arbeitstag</w:t>
+      </w:r>
+      <w:r>
+        <w:rPr>
+          <w:lang w:val="de-CH"/>
+        </w:rPr>
+        <w:t xml:space="preserve"> erstellt, um den täglichen Fortschritt nachvollziehbar zu dokumentieren.</w:t>
+      </w:r>
+    </w:p>
+    <w:p>
+      <w:pPr>
+        <w:numPr>
+          <w:ilvl w:val="1"/>
+          <w:numId w:val="48"/>
+        </w:numPr>
+        <w:tabs>
+          <w:tab w:val="num" w:pos="1440"/>
+        </w:tabs>
+        <w:rPr>
+          <w:lang w:val="de-CH"/>
+        </w:rPr>
+      </w:pPr>
+      <w:r>
+        <w:rPr>
+          <w:lang w:val="de-CH"/>
+        </w:rPr>
+        <w:t xml:space="preserve">Zusätzlich werden </w:t>
+      </w:r>
+      <w:r>
+        <w:rPr>
+          <w:b/>
+          <w:bCs/>
+          <w:lang w:val="de-CH"/>
+        </w:rPr>
+        <w:t>Commits bei grösseren Änderungen</w:t>
+      </w:r>
+      <w:r>
+        <w:rPr>
+          <w:lang w:val="de-CH"/>
+        </w:rPr>
+        <w:t xml:space="preserve"> durchgeführt, z.B.:</w:t>
+      </w:r>
+    </w:p>
+    <w:p>
+      <w:pPr>
+        <w:numPr>
+          <w:ilvl w:val="2"/>
+          <w:numId w:val="48"/>
+        </w:numPr>
+        <w:rPr>
+          <w:lang w:val="de-CH"/>
+        </w:rPr>
+      </w:pPr>
+      <w:r>
+        <w:rPr>
+          <w:lang w:val="de-CH"/>
+        </w:rPr>
+        <w:t xml:space="preserve">Implementierung eines neuen Features (z.B. neuer </w:t>
+      </w:r>
+      <w:proofErr w:type="spellStart"/>
+      <w:r>
+        <w:rPr>
+          <w:lang w:val="de-CH"/>
+        </w:rPr>
+        <w:t>Endpoint</w:t>
+      </w:r>
+      <w:proofErr w:type="spellEnd"/>
+      <w:r>
+        <w:rPr>
+          <w:lang w:val="de-CH"/>
+        </w:rPr>
+        <w:t xml:space="preserve"> oder neue Ressource)</w:t>
+      </w:r>
+    </w:p>
+    <w:p>
+      <w:pPr>
+        <w:numPr>
+          <w:ilvl w:val="2"/>
+          <w:numId w:val="48"/>
+        </w:numPr>
+        <w:rPr>
+          <w:lang w:val="de-CH"/>
+        </w:rPr>
+      </w:pPr>
+      <w:r>
+        <w:rPr>
+          <w:lang w:val="de-CH"/>
+        </w:rPr>
+        <w:t xml:space="preserve">Grössere </w:t>
+      </w:r>
+      <w:proofErr w:type="spellStart"/>
+      <w:r>
+        <w:rPr>
+          <w:lang w:val="de-CH"/>
+        </w:rPr>
+        <w:t>Refactorings</w:t>
+      </w:r>
+      <w:proofErr w:type="spellEnd"/>
+      <w:r>
+        <w:rPr>
+          <w:lang w:val="de-CH"/>
+        </w:rPr>
+        <w:t xml:space="preserve"> oder Umstrukturierungen im Code</w:t>
+      </w:r>
+    </w:p>
+    <w:p>
+      <w:pPr>
+        <w:numPr>
+          <w:ilvl w:val="0"/>
+          <w:numId w:val="48"/>
+        </w:numPr>
+        <w:rPr>
+          <w:lang w:val="de-CH"/>
+        </w:rPr>
+      </w:pPr>
+      <w:r>
+        <w:rPr>
+          <w:b/>
+          <w:bCs/>
+          <w:lang w:val="de-CH"/>
+        </w:rPr>
+        <w:t>Arbeitsweise im Repository</w:t>
+      </w:r>
+    </w:p>
+    <w:p>
+      <w:pPr>
+        <w:numPr>
+          <w:ilvl w:val="1"/>
+          <w:numId w:val="48"/>
+        </w:numPr>
+        <w:tabs>
+          <w:tab w:val="num" w:pos="1440"/>
+        </w:tabs>
+        <w:rPr>
+          <w:lang w:val="de-CH"/>
+        </w:rPr>
+      </w:pPr>
+      <w:r>
+        <w:rPr>
+          <w:lang w:val="de-CH"/>
+        </w:rPr>
+        <w:t xml:space="preserve">Die Entwicklung erfolgt hauptsächlich auf dem </w:t>
+      </w:r>
+      <w:proofErr w:type="spellStart"/>
+      <w:r>
+        <w:rPr>
+          <w:b/>
+          <w:bCs/>
+          <w:lang w:val="de-CH"/>
+        </w:rPr>
+        <w:t>Hauptbranch</w:t>
+      </w:r>
+      <w:proofErr w:type="spellEnd"/>
+      <w:r>
+        <w:rPr>
+          <w:lang w:val="de-CH"/>
+        </w:rPr>
+        <w:t xml:space="preserve"> (z.B. </w:t>
+      </w:r>
+      <w:proofErr w:type="spellStart"/>
+      <w:r>
+        <w:rPr>
+          <w:lang w:val="de-CH"/>
+        </w:rPr>
+        <w:t>main</w:t>
+      </w:r>
+      <w:proofErr w:type="spellEnd"/>
+      <w:r>
+        <w:rPr>
+          <w:lang w:val="de-CH"/>
+        </w:rPr>
+        <w:t xml:space="preserve"> oder </w:t>
+      </w:r>
+      <w:proofErr w:type="spellStart"/>
+      <w:r>
+        <w:rPr>
+          <w:lang w:val="de-CH"/>
+        </w:rPr>
+        <w:t>master</w:t>
+      </w:r>
+      <w:proofErr w:type="spellEnd"/>
+      <w:r>
+        <w:rPr>
+          <w:lang w:val="de-CH"/>
+        </w:rPr>
+        <w:t>).</w:t>
+      </w:r>
+    </w:p>
+    <w:p>
+      <w:pPr>
+        <w:numPr>
+          <w:ilvl w:val="1"/>
+          <w:numId w:val="48"/>
+        </w:numPr>
+        <w:tabs>
+          <w:tab w:val="num" w:pos="1440"/>
+        </w:tabs>
+        <w:rPr>
+          <w:lang w:val="de-CH"/>
+        </w:rPr>
+      </w:pPr>
+      <w:r>
+        <w:rPr>
+          <w:lang w:val="de-CH"/>
+        </w:rPr>
+        <w:t xml:space="preserve">Grössere Änderungen können optional zuerst in einem </w:t>
+      </w:r>
+      <w:r>
+        <w:rPr>
+          <w:b/>
+          <w:bCs/>
+          <w:lang w:val="de-CH"/>
+        </w:rPr>
+        <w:t>Feature-Branch</w:t>
+      </w:r>
+      <w:r>
+        <w:rPr>
+          <w:lang w:val="de-CH"/>
+        </w:rPr>
+        <w:t xml:space="preserve"> entwickelt und nach erfolgreichem Testen in den </w:t>
+      </w:r>
+      <w:proofErr w:type="spellStart"/>
+      <w:r>
+        <w:rPr>
+          <w:lang w:val="de-CH"/>
+        </w:rPr>
+        <w:t>Hauptbranch</w:t>
+      </w:r>
+      <w:proofErr w:type="spellEnd"/>
+      <w:r>
+        <w:rPr>
+          <w:lang w:val="de-CH"/>
+        </w:rPr>
+        <w:t xml:space="preserve"> </w:t>
+      </w:r>
+      <w:proofErr w:type="spellStart"/>
+      <w:r>
+        <w:rPr>
+          <w:lang w:val="de-CH"/>
+        </w:rPr>
+        <w:t>gemergt</w:t>
+      </w:r>
+      <w:proofErr w:type="spellEnd"/>
+      <w:r>
+        <w:rPr>
+          <w:lang w:val="de-CH"/>
+        </w:rPr>
+        <w:t xml:space="preserve"> werden.</w:t>
+      </w:r>
+    </w:p>
+    <w:p>
+      <w:pPr>
+        <w:numPr>
+          <w:ilvl w:val="1"/>
+          <w:numId w:val="48"/>
+        </w:numPr>
+        <w:tabs>
+          <w:tab w:val="num" w:pos="1440"/>
+        </w:tabs>
+        <w:rPr>
+          <w:lang w:val="de-CH"/>
+        </w:rPr>
+      </w:pPr>
+      <w:r>
+        <w:rPr>
+          <w:lang w:val="de-CH"/>
+        </w:rPr>
+        <w:t xml:space="preserve">Vor Beginn einer Arbeitssession wird das Repository mit </w:t>
+      </w:r>
+      <w:proofErr w:type="spellStart"/>
+      <w:r>
+        <w:rPr>
+          <w:lang w:val="de-CH"/>
+        </w:rPr>
+        <w:t>git</w:t>
+      </w:r>
+      <w:proofErr w:type="spellEnd"/>
+      <w:r>
+        <w:rPr>
+          <w:lang w:val="de-CH"/>
+        </w:rPr>
+        <w:t xml:space="preserve"> pull auf den aktuellen Stand gebracht.</w:t>
+      </w:r>
+    </w:p>
+    <w:p>
+      <w:pPr>
+        <w:numPr>
+          <w:ilvl w:val="0"/>
+          <w:numId w:val="48"/>
+        </w:numPr>
+        <w:rPr>
+          <w:lang w:val="de-CH"/>
+        </w:rPr>
+      </w:pPr>
+      <w:r>
+        <w:rPr>
+          <w:b/>
+          <w:bCs/>
+          <w:lang w:val="de-CH"/>
+        </w:rPr>
+        <w:t>Richtlinien für Commits</w:t>
+      </w:r>
+    </w:p>
+    <w:p>
+      <w:pPr>
+        <w:numPr>
+          <w:ilvl w:val="1"/>
+          <w:numId w:val="48"/>
+        </w:numPr>
+        <w:tabs>
+          <w:tab w:val="num" w:pos="1440"/>
+        </w:tabs>
+        <w:rPr>
+          <w:lang w:val="de-CH"/>
+        </w:rPr>
+      </w:pPr>
+      <w:r>
+        <w:rPr>
+          <w:lang w:val="de-CH"/>
+        </w:rPr>
+        <w:t xml:space="preserve">Commits erfolgen </w:t>
+      </w:r>
+      <w:r>
+        <w:rPr>
+          <w:b/>
+          <w:bCs/>
+          <w:lang w:val="de-CH"/>
+        </w:rPr>
+        <w:t>in sinnvollen, abgeschlossenen Arbeitsschritten</w:t>
+      </w:r>
+      <w:r>
+        <w:rPr>
+          <w:lang w:val="de-CH"/>
+        </w:rPr>
+        <w:t xml:space="preserve"> (kein „alles auf einmal“ am Ende).</w:t>
+      </w:r>
+    </w:p>
+    <w:p>
+      <w:pPr>
+        <w:numPr>
+          <w:ilvl w:val="1"/>
+          <w:numId w:val="48"/>
+        </w:numPr>
+        <w:tabs>
+          <w:tab w:val="num" w:pos="1440"/>
+        </w:tabs>
+        <w:rPr>
+          <w:lang w:val="de-CH"/>
+        </w:rPr>
+      </w:pPr>
+      <w:r>
+        <w:rPr>
+          <w:lang w:val="de-CH"/>
+        </w:rPr>
+        <w:t xml:space="preserve">Vor jedem Commit wird geprüft, ob der Code mindestens </w:t>
+      </w:r>
+      <w:r>
+        <w:rPr>
+          <w:b/>
+          <w:bCs/>
+          <w:lang w:val="de-CH"/>
+        </w:rPr>
+        <w:t>syntaktisch korrekt</w:t>
+      </w:r>
+      <w:r>
+        <w:rPr>
+          <w:lang w:val="de-CH"/>
+        </w:rPr>
+        <w:t xml:space="preserve"> ist (z.B. keine offensichtlichen Fehler, die den gesamten Code unbrauchbar machen).</w:t>
+      </w:r>
+    </w:p>
+    <w:p>
+      <w:pPr>
+        <w:numPr>
+          <w:ilvl w:val="0"/>
+          <w:numId w:val="48"/>
+        </w:numPr>
+        <w:rPr>
+          <w:lang w:val="de-CH"/>
+        </w:rPr>
+      </w:pPr>
+      <w:r>
+        <w:rPr>
+          <w:b/>
+          <w:bCs/>
+          <w:lang w:val="de-CH"/>
+        </w:rPr>
+        <w:t>Commit-Messages</w:t>
+      </w:r>
+    </w:p>
+    <w:p>
+      <w:pPr>
+        <w:numPr>
+          <w:ilvl w:val="1"/>
+          <w:numId w:val="48"/>
+        </w:numPr>
+        <w:tabs>
+          <w:tab w:val="num" w:pos="1440"/>
+        </w:tabs>
+        <w:rPr>
+          <w:lang w:val="de-CH"/>
+        </w:rPr>
+      </w:pPr>
+      <w:r>
+        <w:rPr>
+          <w:lang w:val="de-CH"/>
+        </w:rPr>
+        <w:t xml:space="preserve">Commit-Nachrichten sind </w:t>
+      </w:r>
+      <w:r>
+        <w:rPr>
+          <w:b/>
+          <w:bCs/>
+          <w:lang w:val="de-CH"/>
+        </w:rPr>
+        <w:t>kurz, aber aussagekräftig</w:t>
+      </w:r>
+      <w:r>
+        <w:rPr>
+          <w:lang w:val="de-CH"/>
+        </w:rPr>
+        <w:t xml:space="preserve"> und werden in der Regel </w:t>
+      </w:r>
+      <w:r>
+        <w:rPr>
+          <w:b/>
+          <w:bCs/>
+          <w:lang w:val="de-CH"/>
+        </w:rPr>
+        <w:t>im Präsens</w:t>
+      </w:r>
+      <w:r>
+        <w:rPr>
+          <w:lang w:val="de-CH"/>
+        </w:rPr>
+        <w:t xml:space="preserve"> formuliert.</w:t>
+      </w:r>
+    </w:p>
+    <w:p>
+      <w:pPr>
+        <w:numPr>
+          <w:ilvl w:val="1"/>
+          <w:numId w:val="48"/>
+        </w:numPr>
+        <w:tabs>
+          <w:tab w:val="num" w:pos="1440"/>
+        </w:tabs>
+        <w:rPr>
+          <w:lang w:val="de-CH"/>
+        </w:rPr>
+      </w:pPr>
+      <w:r>
+        <w:rPr>
+          <w:lang w:val="de-CH"/>
+        </w:rPr>
+        <w:t xml:space="preserve">Bei grösseren Änderungen kann die Commit-Message zusätzlich eine </w:t>
+      </w:r>
+      <w:r>
+        <w:rPr>
+          <w:b/>
+          <w:bCs/>
+          <w:lang w:val="de-CH"/>
+        </w:rPr>
+        <w:t>kurze Erklärung in der Beschreibung</w:t>
+      </w:r>
+      <w:r>
+        <w:rPr>
+          <w:lang w:val="de-CH"/>
+        </w:rPr>
+        <w:t xml:space="preserve"> enthalten.</w:t>
+      </w:r>
+    </w:p>
+    <w:p>
+      <w:pPr>
+        <w:numPr>
+          <w:ilvl w:val="0"/>
+          <w:numId w:val="48"/>
+        </w:numPr>
+        <w:rPr>
+          <w:lang w:val="de-CH"/>
+        </w:rPr>
+      </w:pPr>
+      <w:r>
+        <w:rPr>
+          <w:b/>
+          <w:bCs/>
+          <w:lang w:val="de-CH"/>
+        </w:rPr>
+        <w:t>Pushen ins Remote-Repository</w:t>
+      </w:r>
+    </w:p>
+    <w:p>
+      <w:pPr>
+        <w:numPr>
+          <w:ilvl w:val="1"/>
+          <w:numId w:val="48"/>
+        </w:numPr>
+        <w:tabs>
+          <w:tab w:val="num" w:pos="1440"/>
+        </w:tabs>
+        <w:rPr>
+          <w:lang w:val="de-CH"/>
+        </w:rPr>
+      </w:pPr>
+      <w:r>
+        <w:rPr>
+          <w:lang w:val="de-CH"/>
+        </w:rPr>
+        <w:t xml:space="preserve">Nach einem oder mehreren Commits werden diese mit </w:t>
+      </w:r>
+      <w:proofErr w:type="spellStart"/>
+      <w:r>
+        <w:rPr>
+          <w:lang w:val="de-CH"/>
+        </w:rPr>
+        <w:t>git</w:t>
+      </w:r>
+      <w:proofErr w:type="spellEnd"/>
+      <w:r>
+        <w:rPr>
+          <w:lang w:val="de-CH"/>
+        </w:rPr>
+        <w:t xml:space="preserve"> push ins Remote-Repository übertragen.</w:t>
+      </w:r>
+    </w:p>
+    <w:p>
+      <w:pPr>
+        <w:numPr>
+          <w:ilvl w:val="1"/>
+          <w:numId w:val="48"/>
+        </w:numPr>
+        <w:tabs>
+          <w:tab w:val="num" w:pos="1440"/>
+        </w:tabs>
+        <w:rPr>
+          <w:lang w:val="de-CH"/>
+        </w:rPr>
+      </w:pPr>
+      <w:r>
+        <w:rPr>
+          <w:lang w:val="de-CH"/>
+        </w:rPr>
+        <w:t xml:space="preserve">Ziel ist es, dass der Stand im Remote-Repository </w:t>
+      </w:r>
+      <w:r>
+        <w:rPr>
+          <w:b/>
+          <w:bCs/>
+          <w:lang w:val="de-CH"/>
+        </w:rPr>
+        <w:t>mindestens einmal täglich</w:t>
+      </w:r>
+      <w:r>
+        <w:rPr>
+          <w:lang w:val="de-CH"/>
+        </w:rPr>
+        <w:t xml:space="preserve"> aktualisiert wird, damit der Projektverlauf im Rahmen des Moduls nachvollziehbar bleibt.</w:t>
+      </w:r>
+    </w:p>
+    <w:p>
+      <w:pPr>
+        <w:rPr>
+          <w:rFonts w:eastAsiaTheme="majorEastAsia" w:cstheme="majorBidi"/>
+          <w:sz w:val="32"/>
+          <w:szCs w:val="32"/>
+          <w:lang w:val="de-CH"/>
+        </w:rPr>
+      </w:pPr>
+      <w:r>
+        <w:br w:type="page"/>
+      </w:r>
+    </w:p>
+    <w:p>
+      <w:pPr>
+        <w:pStyle w:val="berschrift1"/>
+        <w:rPr>
+          <w:color w:val="2E74B5" w:themeColor="accent5" w:themeShade="BF"/>
+        </w:rPr>
+      </w:pPr>
+      <w:bookmarkStart w:id="5" w:name="_Toc213317775"/>
+      <w:r>
+        <w:rPr>
+          <w:color w:val="2E74B5" w:themeColor="accent5" w:themeShade="BF"/>
+        </w:rPr>
+        <w:lastRenderedPageBreak/>
+        <w:t>History der Commits</w:t>
+      </w:r>
+      <w:bookmarkEnd w:id="5"/>
     </w:p>
     <w:p>
       <w:pPr>
@@ -1560,15 +4492,45 @@
           <w:color w:val="2E74B5" w:themeColor="accent5" w:themeShade="BF"/>
         </w:rPr>
       </w:pPr>
-      <w:bookmarkStart w:id="5" w:name="_Toc213317775"/>
+      <w:bookmarkStart w:id="6" w:name="_Toc213317776"/>
       <w:r>
         <w:rPr>
           <w:color w:val="2E74B5" w:themeColor="accent5" w:themeShade="BF"/>
         </w:rPr>
         <w:lastRenderedPageBreak/>
-        <w:t>History der Commits</w:t>
-      </w:r>
-      <w:bookmarkEnd w:id="5"/>
+        <w:t>Testkonzept</w:t>
+      </w:r>
+      <w:bookmarkEnd w:id="6"/>
+    </w:p>
+    <w:p>
+      <w:pPr>
+        <w:rPr>
+          <w:rFonts w:eastAsiaTheme="majorEastAsia" w:cstheme="majorBidi"/>
+          <w:sz w:val="32"/>
+          <w:szCs w:val="32"/>
+          <w:lang w:val="de-CH"/>
+        </w:rPr>
+      </w:pPr>
+      <w:r>
+        <w:br w:type="page"/>
+      </w:r>
+    </w:p>
+    <w:p>
+      <w:pPr>
+        <w:pStyle w:val="berschrift1"/>
+        <w:rPr>
+          <w:color w:val="2E74B5" w:themeColor="accent5" w:themeShade="BF"/>
+        </w:rPr>
+      </w:pPr>
+      <w:bookmarkStart w:id="7" w:name="_Toc213317777"/>
+      <w:r>
+        <w:rPr>
+          <w:color w:val="2E74B5" w:themeColor="accent5" w:themeShade="BF"/>
+        </w:rPr>
+        <w:lastRenderedPageBreak/>
+        <w:t>Testberichte</w:t>
+      </w:r>
+      <w:bookmarkEnd w:id="7"/>
     </w:p>
     <w:p>
       <w:pPr>
@@ -1595,83 +4557,25 @@
           <w:color w:val="2E74B5" w:themeColor="accent5" w:themeShade="BF"/>
         </w:rPr>
       </w:pPr>
-      <w:bookmarkStart w:id="6" w:name="_Toc213317776"/>
+      <w:bookmarkStart w:id="8" w:name="_Toc213317778"/>
       <w:r>
         <w:rPr>
           <w:color w:val="2E74B5" w:themeColor="accent5" w:themeShade="BF"/>
         </w:rPr>
         <w:lastRenderedPageBreak/>
-        <w:t>Testkonzept</w:t>
-      </w:r>
-      <w:bookmarkEnd w:id="6"/>
-    </w:p>
-    <w:p>
-      <w:pPr>
-        <w:spacing w:after="160"/>
-        <w:rPr>
-          <w:rFonts w:eastAsiaTheme="majorEastAsia" w:cstheme="majorBidi"/>
+        <w:t>Schnittstell</w:t>
+      </w:r>
+      <w:r>
+        <w:rPr>
           <w:color w:val="2E74B5" w:themeColor="accent5" w:themeShade="BF"/>
-          <w:sz w:val="32"/>
-          <w:szCs w:val="32"/>
-          <w:lang w:val="de-CH"/>
-        </w:rPr>
-      </w:pPr>
+        </w:rPr>
+        <w:t>en</w:t>
+      </w:r>
       <w:r>
         <w:rPr>
           <w:color w:val="2E74B5" w:themeColor="accent5" w:themeShade="BF"/>
         </w:rPr>
-        <w:br w:type="page"/>
-      </w:r>
-    </w:p>
-    <w:p>
-      <w:pPr>
-        <w:pStyle w:val="berschrift1"/>
-        <w:rPr>
-          <w:color w:val="2E74B5" w:themeColor="accent5" w:themeShade="BF"/>
-        </w:rPr>
-      </w:pPr>
-      <w:bookmarkStart w:id="7" w:name="_Toc213317777"/>
-      <w:r>
-        <w:rPr>
-          <w:color w:val="2E74B5" w:themeColor="accent5" w:themeShade="BF"/>
-        </w:rPr>
-        <w:lastRenderedPageBreak/>
-        <w:t>Testberichte</w:t>
-      </w:r>
-      <w:bookmarkEnd w:id="7"/>
-    </w:p>
-    <w:p>
-      <w:pPr>
-        <w:spacing w:after="160"/>
-        <w:rPr>
-          <w:rFonts w:eastAsiaTheme="majorEastAsia" w:cstheme="majorBidi"/>
-          <w:color w:val="2E74B5" w:themeColor="accent5" w:themeShade="BF"/>
-          <w:sz w:val="32"/>
-          <w:szCs w:val="32"/>
-          <w:lang w:val="de-CH"/>
-        </w:rPr>
-      </w:pPr>
-      <w:r>
-        <w:rPr>
-          <w:color w:val="2E74B5" w:themeColor="accent5" w:themeShade="BF"/>
-        </w:rPr>
-        <w:br w:type="page"/>
-      </w:r>
-    </w:p>
-    <w:p>
-      <w:pPr>
-        <w:pStyle w:val="berschrift1"/>
-        <w:rPr>
-          <w:color w:val="2E74B5" w:themeColor="accent5" w:themeShade="BF"/>
-        </w:rPr>
-      </w:pPr>
-      <w:bookmarkStart w:id="8" w:name="_Toc213317778"/>
-      <w:r>
-        <w:rPr>
-          <w:color w:val="2E74B5" w:themeColor="accent5" w:themeShade="BF"/>
-        </w:rPr>
-        <w:lastRenderedPageBreak/>
-        <w:t>Link zur Schnittstell-Dokumentation</w:t>
+        <w:t>-Dokumentation</w:t>
       </w:r>
       <w:bookmarkEnd w:id="8"/>
     </w:p>
@@ -4999,6 +7903,268 @@
     </w:lvl>
   </w:abstractNum>
   <w:abstractNum w:abstractNumId="19" w15:restartNumberingAfterBreak="0">
+    <w:nsid w:val="316E7424"/>
+    <w:multiLevelType w:val="multilevel"/>
+    <w:tmpl w:val="CED436D6"/>
+    <w:lvl w:ilvl="0">
+      <w:start w:val="1"/>
+      <w:numFmt w:val="bullet"/>
+      <w:lvlText w:val=""/>
+      <w:lvlJc w:val="left"/>
+      <w:pPr>
+        <w:tabs>
+          <w:tab w:val="num" w:pos="720"/>
+        </w:tabs>
+        <w:ind w:left="720" w:hanging="360"/>
+      </w:pPr>
+      <w:rPr>
+        <w:rFonts w:ascii="Symbol" w:hAnsi="Symbol" w:hint="default"/>
+        <w:sz w:val="20"/>
+      </w:rPr>
+    </w:lvl>
+    <w:lvl w:ilvl="1" w:tentative="1">
+      <w:start w:val="1"/>
+      <w:numFmt w:val="bullet"/>
+      <w:lvlText w:val="o"/>
+      <w:lvlJc w:val="left"/>
+      <w:pPr>
+        <w:tabs>
+          <w:tab w:val="num" w:pos="1440"/>
+        </w:tabs>
+        <w:ind w:left="1440" w:hanging="360"/>
+      </w:pPr>
+      <w:rPr>
+        <w:rFonts w:ascii="Courier New" w:hAnsi="Courier New" w:hint="default"/>
+        <w:sz w:val="20"/>
+      </w:rPr>
+    </w:lvl>
+    <w:lvl w:ilvl="2" w:tentative="1">
+      <w:start w:val="1"/>
+      <w:numFmt w:val="bullet"/>
+      <w:lvlText w:val=""/>
+      <w:lvlJc w:val="left"/>
+      <w:pPr>
+        <w:tabs>
+          <w:tab w:val="num" w:pos="2160"/>
+        </w:tabs>
+        <w:ind w:left="2160" w:hanging="360"/>
+      </w:pPr>
+      <w:rPr>
+        <w:rFonts w:ascii="Wingdings" w:hAnsi="Wingdings" w:hint="default"/>
+        <w:sz w:val="20"/>
+      </w:rPr>
+    </w:lvl>
+    <w:lvl w:ilvl="3" w:tentative="1">
+      <w:start w:val="1"/>
+      <w:numFmt w:val="bullet"/>
+      <w:lvlText w:val=""/>
+      <w:lvlJc w:val="left"/>
+      <w:pPr>
+        <w:tabs>
+          <w:tab w:val="num" w:pos="2880"/>
+        </w:tabs>
+        <w:ind w:left="2880" w:hanging="360"/>
+      </w:pPr>
+      <w:rPr>
+        <w:rFonts w:ascii="Wingdings" w:hAnsi="Wingdings" w:hint="default"/>
+        <w:sz w:val="20"/>
+      </w:rPr>
+    </w:lvl>
+    <w:lvl w:ilvl="4" w:tentative="1">
+      <w:start w:val="1"/>
+      <w:numFmt w:val="bullet"/>
+      <w:lvlText w:val=""/>
+      <w:lvlJc w:val="left"/>
+      <w:pPr>
+        <w:tabs>
+          <w:tab w:val="num" w:pos="3600"/>
+        </w:tabs>
+        <w:ind w:left="3600" w:hanging="360"/>
+      </w:pPr>
+      <w:rPr>
+        <w:rFonts w:ascii="Wingdings" w:hAnsi="Wingdings" w:hint="default"/>
+        <w:sz w:val="20"/>
+      </w:rPr>
+    </w:lvl>
+    <w:lvl w:ilvl="5" w:tentative="1">
+      <w:start w:val="1"/>
+      <w:numFmt w:val="bullet"/>
+      <w:lvlText w:val=""/>
+      <w:lvlJc w:val="left"/>
+      <w:pPr>
+        <w:tabs>
+          <w:tab w:val="num" w:pos="4320"/>
+        </w:tabs>
+        <w:ind w:left="4320" w:hanging="360"/>
+      </w:pPr>
+      <w:rPr>
+        <w:rFonts w:ascii="Wingdings" w:hAnsi="Wingdings" w:hint="default"/>
+        <w:sz w:val="20"/>
+      </w:rPr>
+    </w:lvl>
+    <w:lvl w:ilvl="6" w:tentative="1">
+      <w:start w:val="1"/>
+      <w:numFmt w:val="bullet"/>
+      <w:lvlText w:val=""/>
+      <w:lvlJc w:val="left"/>
+      <w:pPr>
+        <w:tabs>
+          <w:tab w:val="num" w:pos="5040"/>
+        </w:tabs>
+        <w:ind w:left="5040" w:hanging="360"/>
+      </w:pPr>
+      <w:rPr>
+        <w:rFonts w:ascii="Wingdings" w:hAnsi="Wingdings" w:hint="default"/>
+        <w:sz w:val="20"/>
+      </w:rPr>
+    </w:lvl>
+    <w:lvl w:ilvl="7" w:tentative="1">
+      <w:start w:val="1"/>
+      <w:numFmt w:val="bullet"/>
+      <w:lvlText w:val=""/>
+      <w:lvlJc w:val="left"/>
+      <w:pPr>
+        <w:tabs>
+          <w:tab w:val="num" w:pos="5760"/>
+        </w:tabs>
+        <w:ind w:left="5760" w:hanging="360"/>
+      </w:pPr>
+      <w:rPr>
+        <w:rFonts w:ascii="Wingdings" w:hAnsi="Wingdings" w:hint="default"/>
+        <w:sz w:val="20"/>
+      </w:rPr>
+    </w:lvl>
+    <w:lvl w:ilvl="8" w:tentative="1">
+      <w:start w:val="1"/>
+      <w:numFmt w:val="bullet"/>
+      <w:lvlText w:val=""/>
+      <w:lvlJc w:val="left"/>
+      <w:pPr>
+        <w:tabs>
+          <w:tab w:val="num" w:pos="6480"/>
+        </w:tabs>
+        <w:ind w:left="6480" w:hanging="360"/>
+      </w:pPr>
+      <w:rPr>
+        <w:rFonts w:ascii="Wingdings" w:hAnsi="Wingdings" w:hint="default"/>
+        <w:sz w:val="20"/>
+      </w:rPr>
+    </w:lvl>
+  </w:abstractNum>
+  <w:abstractNum w:abstractNumId="20" w15:restartNumberingAfterBreak="0">
+    <w:nsid w:val="361C1F6D"/>
+    <w:multiLevelType w:val="multilevel"/>
+    <w:tmpl w:val="A4CCAD30"/>
+    <w:lvl w:ilvl="0">
+      <w:start w:val="1"/>
+      <w:numFmt w:val="decimal"/>
+      <w:lvlText w:val="%1."/>
+      <w:lvlJc w:val="left"/>
+      <w:pPr>
+        <w:tabs>
+          <w:tab w:val="num" w:pos="720"/>
+        </w:tabs>
+        <w:ind w:left="720" w:hanging="360"/>
+      </w:pPr>
+    </w:lvl>
+    <w:lvl w:ilvl="1">
+      <w:start w:val="1"/>
+      <w:numFmt w:val="bullet"/>
+      <w:lvlText w:val=""/>
+      <w:lvlJc w:val="left"/>
+      <w:pPr>
+        <w:ind w:left="1440" w:hanging="360"/>
+      </w:pPr>
+      <w:rPr>
+        <w:rFonts w:ascii="Symbol" w:hAnsi="Symbol" w:hint="default"/>
+      </w:rPr>
+    </w:lvl>
+    <w:lvl w:ilvl="2">
+      <w:start w:val="1"/>
+      <w:numFmt w:val="bullet"/>
+      <w:lvlText w:val=""/>
+      <w:lvlJc w:val="left"/>
+      <w:pPr>
+        <w:ind w:left="2160" w:hanging="360"/>
+      </w:pPr>
+      <w:rPr>
+        <w:rFonts w:ascii="Symbol" w:hAnsi="Symbol" w:hint="default"/>
+      </w:rPr>
+    </w:lvl>
+    <w:lvl w:ilvl="3" w:tentative="1">
+      <w:start w:val="1"/>
+      <w:numFmt w:val="decimal"/>
+      <w:lvlText w:val="%4."/>
+      <w:lvlJc w:val="left"/>
+      <w:pPr>
+        <w:tabs>
+          <w:tab w:val="num" w:pos="2880"/>
+        </w:tabs>
+        <w:ind w:left="2880" w:hanging="360"/>
+      </w:pPr>
+    </w:lvl>
+    <w:lvl w:ilvl="4" w:tentative="1">
+      <w:start w:val="1"/>
+      <w:numFmt w:val="decimal"/>
+      <w:lvlText w:val="%5."/>
+      <w:lvlJc w:val="left"/>
+      <w:pPr>
+        <w:tabs>
+          <w:tab w:val="num" w:pos="3600"/>
+        </w:tabs>
+        <w:ind w:left="3600" w:hanging="360"/>
+      </w:pPr>
+    </w:lvl>
+    <w:lvl w:ilvl="5" w:tentative="1">
+      <w:start w:val="1"/>
+      <w:numFmt w:val="decimal"/>
+      <w:lvlText w:val="%6."/>
+      <w:lvlJc w:val="left"/>
+      <w:pPr>
+        <w:tabs>
+          <w:tab w:val="num" w:pos="4320"/>
+        </w:tabs>
+        <w:ind w:left="4320" w:hanging="360"/>
+      </w:pPr>
+    </w:lvl>
+    <w:lvl w:ilvl="6" w:tentative="1">
+      <w:start w:val="1"/>
+      <w:numFmt w:val="decimal"/>
+      <w:lvlText w:val="%7."/>
+      <w:lvlJc w:val="left"/>
+      <w:pPr>
+        <w:tabs>
+          <w:tab w:val="num" w:pos="5040"/>
+        </w:tabs>
+        <w:ind w:left="5040" w:hanging="360"/>
+      </w:pPr>
+    </w:lvl>
+    <w:lvl w:ilvl="7" w:tentative="1">
+      <w:start w:val="1"/>
+      <w:numFmt w:val="decimal"/>
+      <w:lvlText w:val="%8."/>
+      <w:lvlJc w:val="left"/>
+      <w:pPr>
+        <w:tabs>
+          <w:tab w:val="num" w:pos="5760"/>
+        </w:tabs>
+        <w:ind w:left="5760" w:hanging="360"/>
+      </w:pPr>
+    </w:lvl>
+    <w:lvl w:ilvl="8" w:tentative="1">
+      <w:start w:val="1"/>
+      <w:numFmt w:val="decimal"/>
+      <w:lvlText w:val="%9."/>
+      <w:lvlJc w:val="left"/>
+      <w:pPr>
+        <w:tabs>
+          <w:tab w:val="num" w:pos="6480"/>
+        </w:tabs>
+        <w:ind w:left="6480" w:hanging="360"/>
+      </w:pPr>
+    </w:lvl>
+  </w:abstractNum>
+  <w:abstractNum w:abstractNumId="21" w15:restartNumberingAfterBreak="0">
     <w:nsid w:val="36B3429B"/>
     <w:multiLevelType w:val="multilevel"/>
     <w:tmpl w:val="67B4D566"/>
@@ -5147,7 +8313,7 @@
       </w:rPr>
     </w:lvl>
   </w:abstractNum>
-  <w:abstractNum w:abstractNumId="20" w15:restartNumberingAfterBreak="0">
+  <w:abstractNum w:abstractNumId="22" w15:restartNumberingAfterBreak="0">
     <w:nsid w:val="39455DE0"/>
     <w:multiLevelType w:val="hybridMultilevel"/>
     <w:tmpl w:val="73842E70"/>
@@ -5236,7 +8402,7 @@
       </w:pPr>
     </w:lvl>
   </w:abstractNum>
-  <w:abstractNum w:abstractNumId="21" w15:restartNumberingAfterBreak="0">
+  <w:abstractNum w:abstractNumId="23" w15:restartNumberingAfterBreak="0">
     <w:nsid w:val="3A7B5260"/>
     <w:multiLevelType w:val="multilevel"/>
     <w:tmpl w:val="67B4D566"/>
@@ -5385,7 +8551,7 @@
       </w:rPr>
     </w:lvl>
   </w:abstractNum>
-  <w:abstractNum w:abstractNumId="22" w15:restartNumberingAfterBreak="0">
+  <w:abstractNum w:abstractNumId="24" w15:restartNumberingAfterBreak="0">
     <w:nsid w:val="423E1D31"/>
     <w:multiLevelType w:val="hybridMultilevel"/>
     <w:tmpl w:val="FFFFFFFF"/>
@@ -5498,7 +8664,7 @@
       </w:rPr>
     </w:lvl>
   </w:abstractNum>
-  <w:abstractNum w:abstractNumId="23" w15:restartNumberingAfterBreak="0">
+  <w:abstractNum w:abstractNumId="25" w15:restartNumberingAfterBreak="0">
     <w:nsid w:val="426C71D8"/>
     <w:multiLevelType w:val="multilevel"/>
     <w:tmpl w:val="6D249756"/>
@@ -5647,7 +8813,7 @@
       </w:rPr>
     </w:lvl>
   </w:abstractNum>
-  <w:abstractNum w:abstractNumId="24" w15:restartNumberingAfterBreak="0">
+  <w:abstractNum w:abstractNumId="26" w15:restartNumberingAfterBreak="0">
     <w:nsid w:val="48E07CF7"/>
     <w:multiLevelType w:val="multilevel"/>
     <w:tmpl w:val="A9A46F46"/>
@@ -5760,7 +8926,7 @@
       </w:pPr>
     </w:lvl>
   </w:abstractNum>
-  <w:abstractNum w:abstractNumId="25" w15:restartNumberingAfterBreak="0">
+  <w:abstractNum w:abstractNumId="27" w15:restartNumberingAfterBreak="0">
     <w:nsid w:val="4AE14CA1"/>
     <w:multiLevelType w:val="multilevel"/>
     <w:tmpl w:val="1DC8DDF6"/>
@@ -5909,7 +9075,7 @@
       </w:rPr>
     </w:lvl>
   </w:abstractNum>
-  <w:abstractNum w:abstractNumId="26" w15:restartNumberingAfterBreak="0">
+  <w:abstractNum w:abstractNumId="28" w15:restartNumberingAfterBreak="0">
     <w:nsid w:val="4C300CE3"/>
     <w:multiLevelType w:val="multilevel"/>
     <w:tmpl w:val="28849D16"/>
@@ -6058,7 +9224,7 @@
       </w:rPr>
     </w:lvl>
   </w:abstractNum>
-  <w:abstractNum w:abstractNumId="27" w15:restartNumberingAfterBreak="0">
+  <w:abstractNum w:abstractNumId="29" w15:restartNumberingAfterBreak="0">
     <w:nsid w:val="4F105A2D"/>
     <w:multiLevelType w:val="multilevel"/>
     <w:tmpl w:val="8DE4D334"/>
@@ -6207,7 +9373,7 @@
       </w:rPr>
     </w:lvl>
   </w:abstractNum>
-  <w:abstractNum w:abstractNumId="28" w15:restartNumberingAfterBreak="0">
+  <w:abstractNum w:abstractNumId="30" w15:restartNumberingAfterBreak="0">
     <w:nsid w:val="53B622A3"/>
     <w:multiLevelType w:val="multilevel"/>
     <w:tmpl w:val="67B4D566"/>
@@ -6356,7 +9522,7 @@
       </w:rPr>
     </w:lvl>
   </w:abstractNum>
-  <w:abstractNum w:abstractNumId="29" w15:restartNumberingAfterBreak="0">
+  <w:abstractNum w:abstractNumId="31" w15:restartNumberingAfterBreak="0">
     <w:nsid w:val="5C9039D0"/>
     <w:multiLevelType w:val="multilevel"/>
     <w:tmpl w:val="67B4D566"/>
@@ -6505,7 +9671,7 @@
       </w:rPr>
     </w:lvl>
   </w:abstractNum>
-  <w:abstractNum w:abstractNumId="30" w15:restartNumberingAfterBreak="0">
+  <w:abstractNum w:abstractNumId="32" w15:restartNumberingAfterBreak="0">
     <w:nsid w:val="6097992B"/>
     <w:multiLevelType w:val="hybridMultilevel"/>
     <w:tmpl w:val="FFFFFFFF"/>
@@ -6618,7 +9784,7 @@
       </w:rPr>
     </w:lvl>
   </w:abstractNum>
-  <w:abstractNum w:abstractNumId="31" w15:restartNumberingAfterBreak="0">
+  <w:abstractNum w:abstractNumId="33" w15:restartNumberingAfterBreak="0">
     <w:nsid w:val="61386EB9"/>
     <w:multiLevelType w:val="multilevel"/>
     <w:tmpl w:val="67B4D566"/>
@@ -6767,7 +9933,7 @@
       </w:rPr>
     </w:lvl>
   </w:abstractNum>
-  <w:abstractNum w:abstractNumId="32" w15:restartNumberingAfterBreak="0">
+  <w:abstractNum w:abstractNumId="34" w15:restartNumberingAfterBreak="0">
     <w:nsid w:val="61582F77"/>
     <w:multiLevelType w:val="multilevel"/>
     <w:tmpl w:val="67B4D566"/>
@@ -6916,7 +10082,7 @@
       </w:rPr>
     </w:lvl>
   </w:abstractNum>
-  <w:abstractNum w:abstractNumId="33" w15:restartNumberingAfterBreak="0">
+  <w:abstractNum w:abstractNumId="35" w15:restartNumberingAfterBreak="0">
     <w:nsid w:val="62797A67"/>
     <w:multiLevelType w:val="hybridMultilevel"/>
     <w:tmpl w:val="44EEAF08"/>
@@ -7005,7 +10171,7 @@
       </w:pPr>
     </w:lvl>
   </w:abstractNum>
-  <w:abstractNum w:abstractNumId="34" w15:restartNumberingAfterBreak="0">
+  <w:abstractNum w:abstractNumId="36" w15:restartNumberingAfterBreak="0">
     <w:nsid w:val="66906744"/>
     <w:multiLevelType w:val="multilevel"/>
     <w:tmpl w:val="67B4D566"/>
@@ -7154,7 +10320,7 @@
       </w:rPr>
     </w:lvl>
   </w:abstractNum>
-  <w:abstractNum w:abstractNumId="35" w15:restartNumberingAfterBreak="0">
+  <w:abstractNum w:abstractNumId="37" w15:restartNumberingAfterBreak="0">
     <w:nsid w:val="68AA1985"/>
     <w:multiLevelType w:val="hybridMultilevel"/>
     <w:tmpl w:val="5574C6EA"/>
@@ -7243,7 +10409,7 @@
       </w:pPr>
     </w:lvl>
   </w:abstractNum>
-  <w:abstractNum w:abstractNumId="36" w15:restartNumberingAfterBreak="0">
+  <w:abstractNum w:abstractNumId="38" w15:restartNumberingAfterBreak="0">
     <w:nsid w:val="715CC129"/>
     <w:multiLevelType w:val="hybridMultilevel"/>
     <w:tmpl w:val="FFFFFFFF"/>
@@ -7356,7 +10522,7 @@
       </w:rPr>
     </w:lvl>
   </w:abstractNum>
-  <w:abstractNum w:abstractNumId="37" w15:restartNumberingAfterBreak="0">
+  <w:abstractNum w:abstractNumId="39" w15:restartNumberingAfterBreak="0">
     <w:nsid w:val="72AF0124"/>
     <w:multiLevelType w:val="multilevel"/>
     <w:tmpl w:val="67B4D566"/>
@@ -7505,7 +10671,7 @@
       </w:rPr>
     </w:lvl>
   </w:abstractNum>
-  <w:abstractNum w:abstractNumId="38" w15:restartNumberingAfterBreak="0">
+  <w:abstractNum w:abstractNumId="40" w15:restartNumberingAfterBreak="0">
     <w:nsid w:val="72F5773E"/>
     <w:multiLevelType w:val="multilevel"/>
     <w:tmpl w:val="67B4D566"/>
@@ -7654,7 +10820,7 @@
       </w:rPr>
     </w:lvl>
   </w:abstractNum>
-  <w:abstractNum w:abstractNumId="39" w15:restartNumberingAfterBreak="0">
+  <w:abstractNum w:abstractNumId="41" w15:restartNumberingAfterBreak="0">
     <w:nsid w:val="77750D0D"/>
     <w:multiLevelType w:val="multilevel"/>
     <w:tmpl w:val="67B4D566"/>
@@ -7803,7 +10969,7 @@
       </w:rPr>
     </w:lvl>
   </w:abstractNum>
-  <w:abstractNum w:abstractNumId="40" w15:restartNumberingAfterBreak="0">
+  <w:abstractNum w:abstractNumId="42" w15:restartNumberingAfterBreak="0">
     <w:nsid w:val="77FC41E0"/>
     <w:multiLevelType w:val="hybridMultilevel"/>
     <w:tmpl w:val="D3F4E396"/>
@@ -7916,7 +11082,7 @@
       </w:rPr>
     </w:lvl>
   </w:abstractNum>
-  <w:abstractNum w:abstractNumId="41" w15:restartNumberingAfterBreak="0">
+  <w:abstractNum w:abstractNumId="43" w15:restartNumberingAfterBreak="0">
     <w:nsid w:val="7BC64091"/>
     <w:multiLevelType w:val="multilevel"/>
     <w:tmpl w:val="67B4D566"/>
@@ -8065,7 +11231,7 @@
       </w:rPr>
     </w:lvl>
   </w:abstractNum>
-  <w:abstractNum w:abstractNumId="42" w15:restartNumberingAfterBreak="0">
+  <w:abstractNum w:abstractNumId="44" w15:restartNumberingAfterBreak="0">
     <w:nsid w:val="7BD26850"/>
     <w:multiLevelType w:val="hybridMultilevel"/>
     <w:tmpl w:val="FFFFFFFF"/>
@@ -8178,7 +11344,7 @@
       </w:rPr>
     </w:lvl>
   </w:abstractNum>
-  <w:abstractNum w:abstractNumId="43" w15:restartNumberingAfterBreak="0">
+  <w:abstractNum w:abstractNumId="45" w15:restartNumberingAfterBreak="0">
     <w:nsid w:val="7C523959"/>
     <w:multiLevelType w:val="multilevel"/>
     <w:tmpl w:val="9044F3C8"/>
@@ -8291,7 +11457,7 @@
       </w:pPr>
     </w:lvl>
   </w:abstractNum>
-  <w:abstractNum w:abstractNumId="44" w15:restartNumberingAfterBreak="0">
+  <w:abstractNum w:abstractNumId="46" w15:restartNumberingAfterBreak="0">
     <w:nsid w:val="7DF61AD2"/>
     <w:multiLevelType w:val="multilevel"/>
     <w:tmpl w:val="298069B6"/>
@@ -8440,7 +11606,7 @@
       </w:rPr>
     </w:lvl>
   </w:abstractNum>
-  <w:abstractNum w:abstractNumId="45" w15:restartNumberingAfterBreak="0">
+  <w:abstractNum w:abstractNumId="47" w15:restartNumberingAfterBreak="0">
     <w:nsid w:val="7EA6764F"/>
     <w:multiLevelType w:val="multilevel"/>
     <w:tmpl w:val="FBDCE874"/>
@@ -8553,7 +11719,7 @@
       </w:pPr>
     </w:lvl>
   </w:abstractNum>
-  <w:abstractNum w:abstractNumId="46" w15:restartNumberingAfterBreak="0">
+  <w:abstractNum w:abstractNumId="48" w15:restartNumberingAfterBreak="0">
     <w:nsid w:val="7F8C7F88"/>
     <w:multiLevelType w:val="multilevel"/>
     <w:tmpl w:val="D7741F96"/>
@@ -8703,16 +11869,16 @@
     </w:lvl>
   </w:abstractNum>
   <w:num w:numId="1" w16cid:durableId="282927182">
-    <w:abstractNumId w:val="30"/>
+    <w:abstractNumId w:val="32"/>
   </w:num>
   <w:num w:numId="2" w16cid:durableId="1811939623">
-    <w:abstractNumId w:val="22"/>
+    <w:abstractNumId w:val="24"/>
   </w:num>
   <w:num w:numId="3" w16cid:durableId="109279574">
-    <w:abstractNumId w:val="36"/>
+    <w:abstractNumId w:val="38"/>
   </w:num>
   <w:num w:numId="4" w16cid:durableId="933901276">
-    <w:abstractNumId w:val="42"/>
+    <w:abstractNumId w:val="44"/>
   </w:num>
   <w:num w:numId="5" w16cid:durableId="1664047472">
     <w:abstractNumId w:val="12"/>
@@ -8736,13 +11902,13 @@
     <w:abstractNumId w:val="15"/>
   </w:num>
   <w:num w:numId="12" w16cid:durableId="1944534696">
-    <w:abstractNumId w:val="33"/>
+    <w:abstractNumId w:val="35"/>
   </w:num>
   <w:num w:numId="13" w16cid:durableId="215238863">
-    <w:abstractNumId w:val="35"/>
+    <w:abstractNumId w:val="37"/>
   </w:num>
   <w:num w:numId="14" w16cid:durableId="1833137781">
-    <w:abstractNumId w:val="20"/>
+    <w:abstractNumId w:val="22"/>
   </w:num>
   <w:num w:numId="15" w16cid:durableId="1821118498">
     <w:abstractNumId w:val="13"/>
@@ -8751,13 +11917,13 @@
     <w:abstractNumId w:val="16"/>
   </w:num>
   <w:num w:numId="17" w16cid:durableId="866143141">
-    <w:abstractNumId w:val="45"/>
+    <w:abstractNumId w:val="47"/>
   </w:num>
   <w:num w:numId="18" w16cid:durableId="346634902">
     <w:abstractNumId w:val="11"/>
   </w:num>
   <w:num w:numId="19" w16cid:durableId="1722439559">
-    <w:abstractNumId w:val="43"/>
+    <w:abstractNumId w:val="45"/>
   </w:num>
   <w:num w:numId="20" w16cid:durableId="1424300819">
     <w:abstractNumId w:val="6"/>
@@ -8766,40 +11932,40 @@
     <w:abstractNumId w:val="1"/>
   </w:num>
   <w:num w:numId="22" w16cid:durableId="1103961993">
+    <w:abstractNumId w:val="43"/>
+  </w:num>
+  <w:num w:numId="23" w16cid:durableId="1465199674">
+    <w:abstractNumId w:val="40"/>
+  </w:num>
+  <w:num w:numId="24" w16cid:durableId="398988188">
+    <w:abstractNumId w:val="31"/>
+  </w:num>
+  <w:num w:numId="25" w16cid:durableId="1995866045">
+    <w:abstractNumId w:val="39"/>
+  </w:num>
+  <w:num w:numId="26" w16cid:durableId="2067290712">
+    <w:abstractNumId w:val="30"/>
+  </w:num>
+  <w:num w:numId="27" w16cid:durableId="85153965">
+    <w:abstractNumId w:val="23"/>
+  </w:num>
+  <w:num w:numId="28" w16cid:durableId="1501693944">
     <w:abstractNumId w:val="41"/>
   </w:num>
-  <w:num w:numId="23" w16cid:durableId="1465199674">
-    <w:abstractNumId w:val="38"/>
-  </w:num>
-  <w:num w:numId="24" w16cid:durableId="398988188">
-    <w:abstractNumId w:val="29"/>
-  </w:num>
-  <w:num w:numId="25" w16cid:durableId="1995866045">
-    <w:abstractNumId w:val="37"/>
-  </w:num>
-  <w:num w:numId="26" w16cid:durableId="2067290712">
-    <w:abstractNumId w:val="28"/>
-  </w:num>
-  <w:num w:numId="27" w16cid:durableId="85153965">
-    <w:abstractNumId w:val="21"/>
-  </w:num>
-  <w:num w:numId="28" w16cid:durableId="1501693944">
-    <w:abstractNumId w:val="39"/>
-  </w:num>
   <w:num w:numId="29" w16cid:durableId="718363005">
-    <w:abstractNumId w:val="32"/>
+    <w:abstractNumId w:val="34"/>
   </w:num>
   <w:num w:numId="30" w16cid:durableId="32117514">
-    <w:abstractNumId w:val="31"/>
+    <w:abstractNumId w:val="33"/>
   </w:num>
   <w:num w:numId="31" w16cid:durableId="589899610">
     <w:abstractNumId w:val="4"/>
   </w:num>
   <w:num w:numId="32" w16cid:durableId="1450508445">
-    <w:abstractNumId w:val="34"/>
+    <w:abstractNumId w:val="36"/>
   </w:num>
   <w:num w:numId="33" w16cid:durableId="41364675">
-    <w:abstractNumId w:val="19"/>
+    <w:abstractNumId w:val="21"/>
   </w:num>
   <w:num w:numId="34" w16cid:durableId="1820073234">
     <w:abstractNumId w:val="5"/>
@@ -8808,13 +11974,13 @@
     <w:abstractNumId w:val="3"/>
   </w:num>
   <w:num w:numId="36" w16cid:durableId="2061513312">
-    <w:abstractNumId w:val="26"/>
+    <w:abstractNumId w:val="28"/>
   </w:num>
   <w:num w:numId="37" w16cid:durableId="1825585638">
-    <w:abstractNumId w:val="40"/>
+    <w:abstractNumId w:val="42"/>
   </w:num>
   <w:num w:numId="38" w16cid:durableId="66613922">
-    <w:abstractNumId w:val="44"/>
+    <w:abstractNumId w:val="46"/>
   </w:num>
   <w:num w:numId="39" w16cid:durableId="244728436">
     <w:abstractNumId w:val="2"/>
@@ -8829,19 +11995,25 @@
     <w:abstractNumId w:val="18"/>
   </w:num>
   <w:num w:numId="43" w16cid:durableId="389111511">
+    <w:abstractNumId w:val="29"/>
+  </w:num>
+  <w:num w:numId="44" w16cid:durableId="651374305">
+    <w:abstractNumId w:val="25"/>
+  </w:num>
+  <w:num w:numId="45" w16cid:durableId="614948664">
+    <w:abstractNumId w:val="48"/>
+  </w:num>
+  <w:num w:numId="46" w16cid:durableId="777917208">
+    <w:abstractNumId w:val="26"/>
+  </w:num>
+  <w:num w:numId="47" w16cid:durableId="1837305879">
     <w:abstractNumId w:val="27"/>
   </w:num>
-  <w:num w:numId="44" w16cid:durableId="651374305">
-    <w:abstractNumId w:val="23"/>
+  <w:num w:numId="48" w16cid:durableId="150948075">
+    <w:abstractNumId w:val="20"/>
   </w:num>
-  <w:num w:numId="45" w16cid:durableId="614948664">
-    <w:abstractNumId w:val="46"/>
-  </w:num>
-  <w:num w:numId="46" w16cid:durableId="777917208">
-    <w:abstractNumId w:val="24"/>
-  </w:num>
-  <w:num w:numId="47" w16cid:durableId="1837305879">
-    <w:abstractNumId w:val="25"/>
+  <w:num w:numId="49" w16cid:durableId="138152019">
+    <w:abstractNumId w:val="19"/>
   </w:num>
 </w:numbering>
 </file>
@@ -10343,10 +13515,18 @@
 </file>
 
 <file path=customXml/item1.xml><?xml version="1.0" encoding="utf-8"?>
+<p:properties xmlns:p="http://schemas.microsoft.com/office/2006/metadata/properties" xmlns:xsi="http://www.w3.org/2001/XMLSchema-instance" xmlns:pc="http://schemas.microsoft.com/office/infopath/2007/PartnerControls">
+  <documentManagement>
+    <_activity xmlns="fa0866c3-3df6-46ff-9353-4c081b7bb9d6" xsi:nil="true"/>
+  </documentManagement>
+</p:properties>
+</file>
+
+<file path=customXml/item2.xml><?xml version="1.0" encoding="utf-8"?>
 <b:Sources xmlns:b="http://schemas.openxmlformats.org/officeDocument/2006/bibliography" xmlns="http://schemas.openxmlformats.org/officeDocument/2006/bibliography" SelectedStyle="\APASixthEditionOfficeOnline.xsl" StyleName="APA" Version="6"/>
 </file>
 
-<file path=customXml/item2.xml><?xml version="1.0" encoding="utf-8"?>
+<file path=customXml/item3.xml><?xml version="1.0" encoding="utf-8"?>
 <?mso-contentType ?>
 <FormTemplates xmlns="http://schemas.microsoft.com/sharepoint/v3/contenttype/forms">
   <Display>DocumentLibraryForm</Display>
@@ -10355,7 +13535,7 @@
 </FormTemplates>
 </file>
 
-<file path=customXml/item3.xml><?xml version="1.0" encoding="utf-8"?>
+<file path=customXml/item4.xml><?xml version="1.0" encoding="utf-8"?>
 <ct:contentTypeSchema xmlns:ct="http://schemas.microsoft.com/office/2006/metadata/contentType" xmlns:ma="http://schemas.microsoft.com/office/2006/metadata/properties/metaAttributes" ct:_="" ma:_="" ma:contentTypeName="Dokument" ma:contentTypeID="0x010100B0DF0E668A83C14D9071E20FF759E930" ma:contentTypeVersion="9" ma:contentTypeDescription="Ein neues Dokument erstellen." ma:contentTypeScope="" ma:versionID="b979814661811929c360332b3ea5b084">
   <xsd:schema xmlns:xsd="http://www.w3.org/2001/XMLSchema" xmlns:xs="http://www.w3.org/2001/XMLSchema" xmlns:p="http://schemas.microsoft.com/office/2006/metadata/properties" xmlns:ns3="fa0866c3-3df6-46ff-9353-4c081b7bb9d6" targetNamespace="http://schemas.microsoft.com/office/2006/metadata/properties" ma:root="true" ma:fieldsID="758063b76c85fa787e5ddae68b4613a6" ns3:_="">
     <xsd:import namespace="fa0866c3-3df6-46ff-9353-4c081b7bb9d6"/>
@@ -10531,15 +13711,17 @@
 </ct:contentTypeSchema>
 </file>
 
-<file path=customXml/item4.xml><?xml version="1.0" encoding="utf-8"?>
-<p:properties xmlns:p="http://schemas.microsoft.com/office/2006/metadata/properties" xmlns:xsi="http://www.w3.org/2001/XMLSchema-instance" xmlns:pc="http://schemas.microsoft.com/office/infopath/2007/PartnerControls">
-  <documentManagement>
-    <_activity xmlns="fa0866c3-3df6-46ff-9353-4c081b7bb9d6" xsi:nil="true"/>
-  </documentManagement>
-</p:properties>
+<file path=customXml/itemProps1.xml><?xml version="1.0" encoding="utf-8"?>
+<ds:datastoreItem xmlns:ds="http://schemas.openxmlformats.org/officeDocument/2006/customXml" ds:itemID="{DC0DC520-2748-407C-9F5B-95EB12634521}">
+  <ds:schemaRefs>
+    <ds:schemaRef ds:uri="http://schemas.microsoft.com/office/2006/metadata/properties"/>
+    <ds:schemaRef ds:uri="http://schemas.microsoft.com/office/infopath/2007/PartnerControls"/>
+    <ds:schemaRef ds:uri="fa0866c3-3df6-46ff-9353-4c081b7bb9d6"/>
+  </ds:schemaRefs>
+</ds:datastoreItem>
 </file>
 
-<file path=customXml/itemProps1.xml><?xml version="1.0" encoding="utf-8"?>
+<file path=customXml/itemProps2.xml><?xml version="1.0" encoding="utf-8"?>
 <ds:datastoreItem xmlns:ds="http://schemas.openxmlformats.org/officeDocument/2006/customXml" ds:itemID="{9E2C8308-D24B-4E53-8181-87351E21BA38}">
   <ds:schemaRefs>
     <ds:schemaRef ds:uri="http://schemas.openxmlformats.org/officeDocument/2006/bibliography"/>
@@ -10547,7 +13729,7 @@
 </ds:datastoreItem>
 </file>
 
-<file path=customXml/itemProps2.xml><?xml version="1.0" encoding="utf-8"?>
+<file path=customXml/itemProps3.xml><?xml version="1.0" encoding="utf-8"?>
 <ds:datastoreItem xmlns:ds="http://schemas.openxmlformats.org/officeDocument/2006/customXml" ds:itemID="{001E50C0-DD66-4266-B3C2-8C088E5AF4F1}">
   <ds:schemaRefs>
     <ds:schemaRef ds:uri="http://schemas.microsoft.com/sharepoint/v3/contenttype/forms"/>
@@ -10555,7 +13737,7 @@
 </ds:datastoreItem>
 </file>
 
-<file path=customXml/itemProps3.xml><?xml version="1.0" encoding="utf-8"?>
+<file path=customXml/itemProps4.xml><?xml version="1.0" encoding="utf-8"?>
 <ds:datastoreItem xmlns:ds="http://schemas.openxmlformats.org/officeDocument/2006/customXml" ds:itemID="{A035B643-C330-4F8A-B2C2-1CE059E3D9E8}">
   <ds:schemaRefs>
     <ds:schemaRef ds:uri="http://schemas.microsoft.com/office/2006/metadata/contentType"/>
@@ -10571,14 +13753,4 @@
     <ds:schemaRef ds:uri="http://schemas.microsoft.com/internal/obd"/>
   </ds:schemaRefs>
 </ds:datastoreItem>
-</file>
-
-<file path=customXml/itemProps4.xml><?xml version="1.0" encoding="utf-8"?>
-<ds:datastoreItem xmlns:ds="http://schemas.openxmlformats.org/officeDocument/2006/customXml" ds:itemID="{DC0DC520-2748-407C-9F5B-95EB12634521}">
-  <ds:schemaRefs>
-    <ds:schemaRef ds:uri="http://schemas.microsoft.com/office/2006/metadata/properties"/>
-    <ds:schemaRef ds:uri="http://schemas.microsoft.com/office/infopath/2007/PartnerControls"/>
-    <ds:schemaRef ds:uri="fa0866c3-3df6-46ff-9353-4c081b7bb9d6"/>
-  </ds:schemaRefs>
-</ds:datastoreItem>
 </file>
</xml_diff>